<commit_message>
Avancement rédaction du TP3
</commit_message>
<xml_diff>
--- a/TP3.docx
+++ b/TP3.docx
@@ -25,7 +25,7 @@
                     </pic:cNvPicPr>
                   </pic:nvPicPr>
                   <pic:blipFill>
-                    <a:blip r:embed="rId4">
+                    <a:blip r:embed="rId7">
                       <a:extLst>
                         <a:ext uri="{28A0092B-C50C-407E-A947-70E740481C1C}">
                           <a14:useLocalDpi xmlns:a14="http://schemas.microsoft.com/office/drawing/2010/main" val="0"/>
@@ -211,17 +211,7 @@
           <w:sz w:val="28"/>
           <w:szCs w:val="28"/>
         </w:rPr>
-        <w:t>RAPPORT TP</w:t>
-      </w:r>
-      <w:r>
-        <w:rPr>
-          <w:rFonts w:ascii="Times New Roman" w:hAnsi="Times New Roman" w:cs="Times New Roman"/>
-          <w:b/>
-          <w:bCs/>
-          <w:sz w:val="28"/>
-          <w:szCs w:val="28"/>
-        </w:rPr>
-        <w:t>3</w:t>
+        <w:t>RAPPORT TP3</w:t>
       </w:r>
     </w:p>
     <w:p>
@@ -448,6 +438,7 @@
       </w:pPr>
       <w:bookmarkStart w:id="0" w:name="_Toc157342321"/>
       <w:bookmarkStart w:id="1" w:name="_Toc157868312"/>
+      <w:bookmarkStart w:id="2" w:name="_Toc158280491"/>
       <w:r>
         <w:rPr>
           <w:sz w:val="40"/>
@@ -458,13 +449,330 @@
       </w:r>
       <w:bookmarkEnd w:id="0"/>
       <w:bookmarkEnd w:id="1"/>
-    </w:p>
-    <w:p/>
-    <w:p/>
-    <w:p/>
-    <w:p/>
-    <w:p/>
-    <w:p/>
+      <w:bookmarkEnd w:id="2"/>
+    </w:p>
+    <w:sdt>
+      <w:sdtPr>
+        <w:id w:val="1703665443"/>
+        <w:docPartObj>
+          <w:docPartGallery w:val="Table of Contents"/>
+          <w:docPartUnique/>
+        </w:docPartObj>
+      </w:sdtPr>
+      <w:sdtEndPr>
+        <w:rPr>
+          <w:rFonts w:asciiTheme="minorHAnsi" w:eastAsiaTheme="minorHAnsi" w:hAnsiTheme="minorHAnsi" w:cstheme="minorBidi"/>
+          <w:b/>
+          <w:bCs/>
+          <w:color w:val="auto"/>
+          <w:kern w:val="2"/>
+          <w:sz w:val="22"/>
+          <w:szCs w:val="22"/>
+          <w:lang w:eastAsia="en-US"/>
+          <w14:ligatures w14:val="standardContextual"/>
+        </w:rPr>
+      </w:sdtEndPr>
+      <w:sdtContent>
+        <w:p>
+          <w:pPr>
+            <w:pStyle w:val="En-ttedetabledesmatires"/>
+          </w:pPr>
+          <w:r>
+            <w:t>Table des matières</w:t>
+          </w:r>
+        </w:p>
+        <w:p>
+          <w:pPr>
+            <w:pStyle w:val="TM1"/>
+            <w:tabs>
+              <w:tab w:val="right" w:leader="dot" w:pos="9062"/>
+            </w:tabs>
+            <w:rPr>
+              <w:noProof/>
+            </w:rPr>
+          </w:pPr>
+          <w:r>
+            <w:fldChar w:fldCharType="begin"/>
+          </w:r>
+          <w:r>
+            <w:instrText xml:space="preserve"> TOC \o "1-3" \h \z \u </w:instrText>
+          </w:r>
+          <w:r>
+            <w:fldChar w:fldCharType="separate"/>
+          </w:r>
+          <w:hyperlink w:anchor="_Toc158280491" w:history="1">
+            <w:r>
+              <w:rPr>
+                <w:rStyle w:val="Lienhypertexte"/>
+                <w:noProof/>
+              </w:rPr>
+              <w:t>Sommaire</w:t>
+            </w:r>
+            <w:r>
+              <w:rPr>
+                <w:noProof/>
+                <w:webHidden/>
+              </w:rPr>
+              <w:tab/>
+            </w:r>
+            <w:r>
+              <w:rPr>
+                <w:noProof/>
+                <w:webHidden/>
+              </w:rPr>
+              <w:fldChar w:fldCharType="begin"/>
+            </w:r>
+            <w:r>
+              <w:rPr>
+                <w:noProof/>
+                <w:webHidden/>
+              </w:rPr>
+              <w:instrText xml:space="preserve"> PAGEREF _Toc158280491 \h </w:instrText>
+            </w:r>
+            <w:r>
+              <w:rPr>
+                <w:noProof/>
+                <w:webHidden/>
+              </w:rPr>
+            </w:r>
+            <w:r>
+              <w:rPr>
+                <w:noProof/>
+                <w:webHidden/>
+              </w:rPr>
+              <w:fldChar w:fldCharType="separate"/>
+            </w:r>
+            <w:r>
+              <w:rPr>
+                <w:noProof/>
+                <w:webHidden/>
+              </w:rPr>
+              <w:t>2</w:t>
+            </w:r>
+            <w:r>
+              <w:rPr>
+                <w:noProof/>
+                <w:webHidden/>
+              </w:rPr>
+              <w:fldChar w:fldCharType="end"/>
+            </w:r>
+          </w:hyperlink>
+        </w:p>
+        <w:p>
+          <w:pPr>
+            <w:pStyle w:val="TM1"/>
+            <w:tabs>
+              <w:tab w:val="right" w:leader="dot" w:pos="9062"/>
+            </w:tabs>
+            <w:rPr>
+              <w:noProof/>
+            </w:rPr>
+          </w:pPr>
+          <w:hyperlink w:anchor="_Toc158280492" w:history="1">
+            <w:r>
+              <w:rPr>
+                <w:rStyle w:val="Lienhypertexte"/>
+                <w:noProof/>
+              </w:rPr>
+              <w:t>Étape 1 – « Vive les petits producteurs »</w:t>
+            </w:r>
+            <w:r>
+              <w:rPr>
+                <w:noProof/>
+                <w:webHidden/>
+              </w:rPr>
+              <w:tab/>
+            </w:r>
+            <w:r>
+              <w:rPr>
+                <w:noProof/>
+                <w:webHidden/>
+              </w:rPr>
+              <w:fldChar w:fldCharType="begin"/>
+            </w:r>
+            <w:r>
+              <w:rPr>
+                <w:noProof/>
+                <w:webHidden/>
+              </w:rPr>
+              <w:instrText xml:space="preserve"> PAGEREF _Toc158280492 \h </w:instrText>
+            </w:r>
+            <w:r>
+              <w:rPr>
+                <w:noProof/>
+                <w:webHidden/>
+              </w:rPr>
+            </w:r>
+            <w:r>
+              <w:rPr>
+                <w:noProof/>
+                <w:webHidden/>
+              </w:rPr>
+              <w:fldChar w:fldCharType="separate"/>
+            </w:r>
+            <w:r>
+              <w:rPr>
+                <w:noProof/>
+                <w:webHidden/>
+              </w:rPr>
+              <w:t>3</w:t>
+            </w:r>
+            <w:r>
+              <w:rPr>
+                <w:noProof/>
+                <w:webHidden/>
+              </w:rPr>
+              <w:fldChar w:fldCharType="end"/>
+            </w:r>
+          </w:hyperlink>
+        </w:p>
+        <w:p>
+          <w:pPr>
+            <w:pStyle w:val="TM1"/>
+            <w:tabs>
+              <w:tab w:val="right" w:leader="dot" w:pos="9062"/>
+            </w:tabs>
+            <w:rPr>
+              <w:noProof/>
+            </w:rPr>
+          </w:pPr>
+          <w:hyperlink w:anchor="_Toc158280493" w:history="1">
+            <w:r>
+              <w:rPr>
+                <w:rStyle w:val="Lienhypertexte"/>
+                <w:noProof/>
+              </w:rPr>
+              <w:t>Étape 2 – Star de Cinéma : « 26l / 100 km » - Qui suis-je ?</w:t>
+            </w:r>
+            <w:r>
+              <w:rPr>
+                <w:noProof/>
+                <w:webHidden/>
+              </w:rPr>
+              <w:tab/>
+            </w:r>
+            <w:r>
+              <w:rPr>
+                <w:noProof/>
+                <w:webHidden/>
+              </w:rPr>
+              <w:fldChar w:fldCharType="begin"/>
+            </w:r>
+            <w:r>
+              <w:rPr>
+                <w:noProof/>
+                <w:webHidden/>
+              </w:rPr>
+              <w:instrText xml:space="preserve"> PAGEREF _Toc158280493 \h </w:instrText>
+            </w:r>
+            <w:r>
+              <w:rPr>
+                <w:noProof/>
+                <w:webHidden/>
+              </w:rPr>
+            </w:r>
+            <w:r>
+              <w:rPr>
+                <w:noProof/>
+                <w:webHidden/>
+              </w:rPr>
+              <w:fldChar w:fldCharType="separate"/>
+            </w:r>
+            <w:r>
+              <w:rPr>
+                <w:noProof/>
+                <w:webHidden/>
+              </w:rPr>
+              <w:t>4</w:t>
+            </w:r>
+            <w:r>
+              <w:rPr>
+                <w:noProof/>
+                <w:webHidden/>
+              </w:rPr>
+              <w:fldChar w:fldCharType="end"/>
+            </w:r>
+          </w:hyperlink>
+        </w:p>
+        <w:p>
+          <w:pPr>
+            <w:pStyle w:val="TM1"/>
+            <w:tabs>
+              <w:tab w:val="right" w:leader="dot" w:pos="9062"/>
+            </w:tabs>
+            <w:rPr>
+              <w:noProof/>
+            </w:rPr>
+          </w:pPr>
+          <w:hyperlink w:anchor="_Toc158280494" w:history="1">
+            <w:r>
+              <w:rPr>
+                <w:rStyle w:val="Lienhypertexte"/>
+                <w:noProof/>
+              </w:rPr>
+              <w:t>Étape 3 –« Are you Redis »?</w:t>
+            </w:r>
+            <w:r>
+              <w:rPr>
+                <w:noProof/>
+                <w:webHidden/>
+              </w:rPr>
+              <w:tab/>
+            </w:r>
+            <w:r>
+              <w:rPr>
+                <w:noProof/>
+                <w:webHidden/>
+              </w:rPr>
+              <w:fldChar w:fldCharType="begin"/>
+            </w:r>
+            <w:r>
+              <w:rPr>
+                <w:noProof/>
+                <w:webHidden/>
+              </w:rPr>
+              <w:instrText xml:space="preserve"> PAGEREF _Toc158280494 \h </w:instrText>
+            </w:r>
+            <w:r>
+              <w:rPr>
+                <w:noProof/>
+                <w:webHidden/>
+              </w:rPr>
+            </w:r>
+            <w:r>
+              <w:rPr>
+                <w:noProof/>
+                <w:webHidden/>
+              </w:rPr>
+              <w:fldChar w:fldCharType="separate"/>
+            </w:r>
+            <w:r>
+              <w:rPr>
+                <w:noProof/>
+                <w:webHidden/>
+              </w:rPr>
+              <w:t>5</w:t>
+            </w:r>
+            <w:r>
+              <w:rPr>
+                <w:noProof/>
+                <w:webHidden/>
+              </w:rPr>
+              <w:fldChar w:fldCharType="end"/>
+            </w:r>
+          </w:hyperlink>
+        </w:p>
+        <w:p>
+          <w:r>
+            <w:rPr>
+              <w:b/>
+              <w:bCs/>
+            </w:rPr>
+            <w:fldChar w:fldCharType="end"/>
+          </w:r>
+        </w:p>
+      </w:sdtContent>
+    </w:sdt>
     <w:p/>
     <w:p/>
     <w:p/>
@@ -494,10 +802,12 @@
         <w:pStyle w:val="Titre1"/>
         <w:jc w:val="center"/>
       </w:pPr>
+      <w:bookmarkStart w:id="3" w:name="_Toc158280492"/>
       <w:r>
         <w:lastRenderedPageBreak/>
         <w:t>Étape 1 – « Vive les petits producteurs »</w:t>
       </w:r>
+      <w:bookmarkEnd w:id="3"/>
     </w:p>
     <w:p/>
     <w:p>
@@ -518,6 +828,9 @@
         <w:keepNext/>
       </w:pPr>
       <w:r>
+        <w:rPr>
+          <w:noProof/>
+        </w:rPr>
         <w:drawing>
           <wp:inline distT="0" distB="0" distL="0" distR="0" wp14:anchorId="3E20EADD" wp14:editId="0FDEE3B9">
             <wp:extent cx="4534293" cy="1265030"/>
@@ -534,7 +847,7 @@
                     <pic:cNvPicPr/>
                   </pic:nvPicPr>
                   <pic:blipFill>
-                    <a:blip r:embed="rId5"/>
+                    <a:blip r:embed="rId8"/>
                     <a:stretch>
                       <a:fillRect/>
                     </a:stretch>
@@ -594,27 +907,22 @@
       </w:r>
       <w:proofErr w:type="spellEnd"/>
       <w:r>
-        <w:t xml:space="preserve"> pour la configuration de </w:t>
+        <w:t xml:space="preserve"> pour la configuration de redPanda en fonction des valeurs présent dans le </w:t>
       </w:r>
       <w:proofErr w:type="spellStart"/>
       <w:r>
-        <w:t>redPanda</w:t>
+        <w:t>readfile</w:t>
       </w:r>
       <w:proofErr w:type="spellEnd"/>
-      <w:r>
-        <w:t xml:space="preserve"> en fonction des valeurs présent dans le </w:t>
-      </w:r>
-      <w:proofErr w:type="spellStart"/>
-      <w:r>
-        <w:t>readfile</w:t>
-      </w:r>
-      <w:proofErr w:type="spellEnd"/>
     </w:p>
     <w:p>
       <w:pPr>
         <w:keepNext/>
       </w:pPr>
       <w:r>
+        <w:rPr>
+          <w:noProof/>
+        </w:rPr>
         <w:drawing>
           <wp:inline distT="0" distB="0" distL="0" distR="0" wp14:anchorId="4EB93886" wp14:editId="3D3943E4">
             <wp:extent cx="2149026" cy="769687"/>
@@ -631,7 +939,7 @@
                     <pic:cNvPicPr/>
                   </pic:nvPicPr>
                   <pic:blipFill>
-                    <a:blip r:embed="rId6"/>
+                    <a:blip r:embed="rId9"/>
                     <a:stretch>
                       <a:fillRect/>
                     </a:stretch>
@@ -678,97 +986,84 @@
         <w:fldChar w:fldCharType="end"/>
       </w:r>
       <w:r>
-        <w:t xml:space="preserve"> : Configuration du serveur </w:t>
+        <w:t xml:space="preserve"> : Configuration du serveur redPanda</w:t>
+      </w:r>
+    </w:p>
+    <w:p>
+      <w:r>
+        <w:t xml:space="preserve">J’ai construit mon conteneur avec la commande suivante </w:t>
+      </w:r>
+      <w:r>
+        <w:t xml:space="preserve">docker build --tag </w:t>
       </w:r>
       <w:proofErr w:type="spellStart"/>
       <w:r>
-        <w:t>redPanda</w:t>
+        <w:t>red</w:t>
       </w:r>
       <w:proofErr w:type="spellEnd"/>
-    </w:p>
-    <w:p>
-      <w:r>
-        <w:t xml:space="preserve">J’ai construit mon conteneur avec la commande suivante </w:t>
-      </w:r>
-      <w:r>
-        <w:t xml:space="preserve">docker build --tag </w:t>
+      <w:r>
+        <w:t>-panda-</w:t>
       </w:r>
       <w:proofErr w:type="spellStart"/>
       <w:r>
+        <w:t>producer</w:t>
+      </w:r>
+      <w:proofErr w:type="spellEnd"/>
+      <w:r>
+        <w:t xml:space="preserve">  .</w:t>
+      </w:r>
+      <w:r>
+        <w:t xml:space="preserve"> et j’ai lancer mon conteneur </w:t>
+      </w:r>
+      <w:r>
+        <w:t xml:space="preserve">avec la commande suivante </w:t>
+      </w:r>
+      <w:r>
+        <w:t xml:space="preserve"> docker run -d --</w:t>
+      </w:r>
+      <w:proofErr w:type="spellStart"/>
+      <w:r>
+        <w:t>name</w:t>
+      </w:r>
+      <w:proofErr w:type="spellEnd"/>
+      <w:r>
+        <w:t xml:space="preserve"> RedPanda-Producer --volume=C:/TP_NODEJS/TP3/prod-</w:t>
+      </w:r>
+      <w:proofErr w:type="spellStart"/>
+      <w:r>
         <w:t>red</w:t>
       </w:r>
       <w:proofErr w:type="spellEnd"/>
       <w:r>
-        <w:t>-panda-</w:t>
+        <w:t>-panda/.</w:t>
       </w:r>
       <w:proofErr w:type="spellStart"/>
       <w:r>
-        <w:t>producer</w:t>
+        <w:t>env</w:t>
       </w:r>
       <w:proofErr w:type="spellEnd"/>
       <w:r>
-        <w:t xml:space="preserve">  .</w:t>
-      </w:r>
-      <w:r>
-        <w:t xml:space="preserve"> et j’ai lancer mon conteneur </w:t>
-      </w:r>
-      <w:r>
-        <w:t xml:space="preserve">avec la commande suivante </w:t>
-      </w:r>
-      <w:r>
-        <w:t xml:space="preserve"> docker run -d --</w:t>
+        <w:t>:/home/</w:t>
       </w:r>
       <w:proofErr w:type="spellStart"/>
       <w:r>
-        <w:t>name</w:t>
+        <w:t>node</w:t>
       </w:r>
       <w:proofErr w:type="spellEnd"/>
       <w:r>
-        <w:t xml:space="preserve"> </w:t>
+        <w:t>/app/.</w:t>
       </w:r>
       <w:proofErr w:type="spellStart"/>
       <w:r>
-        <w:t>RedPanda</w:t>
+        <w:t>env</w:t>
       </w:r>
       <w:proofErr w:type="spellEnd"/>
       <w:r>
-        <w:t>-Producer --volume=C:/TP_NODEJS/TP3/prod-</w:t>
+        <w:t xml:space="preserve"> --network=redpanda-</w:t>
       </w:r>
       <w:proofErr w:type="spellStart"/>
       <w:r>
-        <w:t>red</w:t>
-      </w:r>
-      <w:proofErr w:type="spellEnd"/>
-      <w:r>
-        <w:t>-panda/.</w:t>
-      </w:r>
-      <w:proofErr w:type="spellStart"/>
-      <w:r>
-        <w:t>env</w:t>
-      </w:r>
-      <w:proofErr w:type="spellEnd"/>
-      <w:r>
-        <w:t>:/home/</w:t>
-      </w:r>
-      <w:proofErr w:type="spellStart"/>
-      <w:r>
-        <w:t>node</w:t>
-      </w:r>
-      <w:proofErr w:type="spellEnd"/>
-      <w:r>
-        <w:t>/app/.</w:t>
-      </w:r>
-      <w:proofErr w:type="spellStart"/>
-      <w:r>
-        <w:t>env</w:t>
-      </w:r>
-      <w:proofErr w:type="spellEnd"/>
-      <w:r>
-        <w:t xml:space="preserve"> --network=</w:t>
-      </w:r>
-      <w:proofErr w:type="spellStart"/>
-      <w:r>
-        <w:t>redpanda-quickstart_redpanda_network</w:t>
+        <w:t>quickstart_redpanda_network</w:t>
       </w:r>
       <w:proofErr w:type="spellEnd"/>
       <w:r>
@@ -822,7 +1117,7 @@
                     </pic:cNvPicPr>
                   </pic:nvPicPr>
                   <pic:blipFill>
-                    <a:blip r:embed="rId7">
+                    <a:blip r:embed="rId10">
                       <a:extLst>
                         <a:ext uri="{28A0092B-C50C-407E-A947-70E740481C1C}">
                           <a14:useLocalDpi xmlns:a14="http://schemas.microsoft.com/office/drawing/2010/main" val="0"/>
@@ -877,26 +1172,13 @@
         <w:fldChar w:fldCharType="end"/>
       </w:r>
       <w:r>
-        <w:t xml:space="preserve"> : Console de </w:t>
-      </w:r>
-      <w:proofErr w:type="spellStart"/>
-      <w:r>
-        <w:t>redPanda</w:t>
-      </w:r>
-      <w:proofErr w:type="spellEnd"/>
+        <w:t xml:space="preserve"> : Console de redPanda</w:t>
+      </w:r>
     </w:p>
     <w:p>
       <w:r>
         <w:lastRenderedPageBreak/>
-        <w:t xml:space="preserve">On peut également visualiser mes enregistrement sur l’interface web de </w:t>
-      </w:r>
-      <w:proofErr w:type="spellStart"/>
-      <w:r>
-        <w:t>redPanda</w:t>
-      </w:r>
-      <w:proofErr w:type="spellEnd"/>
-      <w:r>
-        <w:t>.</w:t>
+        <w:t>On peut également visualiser mes enregistrement sur l’interface web de redPanda.</w:t>
       </w:r>
     </w:p>
     <w:p>
@@ -925,7 +1207,7 @@
                     </pic:cNvPicPr>
                   </pic:nvPicPr>
                   <pic:blipFill>
-                    <a:blip r:embed="rId8">
+                    <a:blip r:embed="rId11">
                       <a:extLst>
                         <a:ext uri="{28A0092B-C50C-407E-A947-70E740481C1C}">
                           <a14:useLocalDpi xmlns:a14="http://schemas.microsoft.com/office/drawing/2010/main" val="0"/>
@@ -980,13 +1262,8 @@
         <w:fldChar w:fldCharType="end"/>
       </w:r>
       <w:r>
-        <w:t xml:space="preserve"> : Interface </w:t>
-      </w:r>
-      <w:proofErr w:type="spellStart"/>
-      <w:r>
-        <w:t>redpanda</w:t>
-      </w:r>
-      <w:proofErr w:type="spellEnd"/>
+        <w:t xml:space="preserve"> : Interface redpanda</w:t>
+      </w:r>
     </w:p>
     <w:p>
       <w:pPr>
@@ -999,12 +1276,702 @@
         <w:pStyle w:val="Titre1"/>
         <w:jc w:val="center"/>
       </w:pPr>
+      <w:bookmarkStart w:id="4" w:name="_Toc158280493"/>
       <w:r>
         <w:t>Étape 2 – Star de Cinéma : « 26l / 100 km » - Qui suis-je ?</w:t>
       </w:r>
-    </w:p>
-    <w:p/>
+      <w:bookmarkEnd w:id="4"/>
+    </w:p>
+    <w:p/>
+    <w:p>
+      <w:r>
+        <w:t>Pour l’étape 2, j’ai me suis connecté au serveur redpanda au port 19092.</w:t>
+      </w:r>
+    </w:p>
+    <w:p>
+      <w:pPr>
+        <w:keepNext/>
+      </w:pPr>
+      <w:r>
+        <w:drawing>
+          <wp:inline distT="0" distB="0" distL="0" distR="0" wp14:anchorId="02F5AC15" wp14:editId="1DA5F833">
+            <wp:extent cx="5760720" cy="1265555"/>
+            <wp:effectExtent l="0" t="0" r="0" b="0"/>
+            <wp:docPr id="80258769" name="Image 1" descr="Une image contenant texte, Police, capture d’écran&#10;&#10;Description générée automatiquement"/>
+            <wp:cNvGraphicFramePr>
+              <a:graphicFrameLocks xmlns:a="http://schemas.openxmlformats.org/drawingml/2006/main" noChangeAspect="1"/>
+            </wp:cNvGraphicFramePr>
+            <a:graphic xmlns:a="http://schemas.openxmlformats.org/drawingml/2006/main">
+              <a:graphicData uri="http://schemas.openxmlformats.org/drawingml/2006/picture">
+                <pic:pic xmlns:pic="http://schemas.openxmlformats.org/drawingml/2006/picture">
+                  <pic:nvPicPr>
+                    <pic:cNvPr id="80258769" name="Image 1" descr="Une image contenant texte, Police, capture d’écran&#10;&#10;Description générée automatiquement"/>
+                    <pic:cNvPicPr/>
+                  </pic:nvPicPr>
+                  <pic:blipFill>
+                    <a:blip r:embed="rId12"/>
+                    <a:stretch>
+                      <a:fillRect/>
+                    </a:stretch>
+                  </pic:blipFill>
+                  <pic:spPr>
+                    <a:xfrm>
+                      <a:off x="0" y="0"/>
+                      <a:ext cx="5760720" cy="1265555"/>
+                    </a:xfrm>
+                    <a:prstGeom prst="rect">
+                      <a:avLst/>
+                    </a:prstGeom>
+                  </pic:spPr>
+                </pic:pic>
+              </a:graphicData>
+            </a:graphic>
+          </wp:inline>
+        </w:drawing>
+      </w:r>
+    </w:p>
+    <w:p>
+      <w:pPr>
+        <w:pStyle w:val="Lgende"/>
+      </w:pPr>
+      <w:r>
+        <w:t xml:space="preserve">Figure </w:t>
+      </w:r>
+      <w:r>
+        <w:fldChar w:fldCharType="begin"/>
+      </w:r>
+      <w:r>
+        <w:instrText xml:space="preserve"> SEQ Figure \* ARABIC </w:instrText>
+      </w:r>
+      <w:r>
+        <w:fldChar w:fldCharType="separate"/>
+      </w:r>
+      <w:r>
+        <w:rPr>
+          <w:noProof/>
+        </w:rPr>
+        <w:t>5</w:t>
+      </w:r>
+      <w:r>
+        <w:fldChar w:fldCharType="end"/>
+      </w:r>
+      <w:r>
+        <w:t xml:space="preserve"> : Configuration redpanda</w:t>
+      </w:r>
+    </w:p>
+    <w:p>
+      <w:r>
+        <w:t xml:space="preserve">Ensuite, j’ai créé une fonction </w:t>
+      </w:r>
+      <w:proofErr w:type="spellStart"/>
+      <w:r>
+        <w:t>consommeur</w:t>
+      </w:r>
+      <w:proofErr w:type="spellEnd"/>
+      <w:r>
+        <w:t xml:space="preserve">() qui permet de se connecter à mon topic et d’afficher l’ensemble des enregistrement de ces topic. </w:t>
+      </w:r>
+    </w:p>
+    <w:p>
+      <w:pPr>
+        <w:keepNext/>
+      </w:pPr>
+      <w:r>
+        <w:rPr>
+          <w:noProof/>
+        </w:rPr>
+        <w:drawing>
+          <wp:inline distT="0" distB="0" distL="0" distR="0" wp14:anchorId="000894F0" wp14:editId="5B98EEF6">
+            <wp:extent cx="5852795" cy="2235229"/>
+            <wp:effectExtent l="0" t="0" r="0" b="0"/>
+            <wp:docPr id="2018670378" name="Image 1"/>
+            <wp:cNvGraphicFramePr>
+              <a:graphicFrameLocks xmlns:a="http://schemas.openxmlformats.org/drawingml/2006/main" noChangeAspect="1"/>
+            </wp:cNvGraphicFramePr>
+            <a:graphic xmlns:a="http://schemas.openxmlformats.org/drawingml/2006/main">
+              <a:graphicData uri="http://schemas.openxmlformats.org/drawingml/2006/picture">
+                <pic:pic xmlns:pic="http://schemas.openxmlformats.org/drawingml/2006/picture">
+                  <pic:nvPicPr>
+                    <pic:cNvPr id="0" name="Picture 2"/>
+                    <pic:cNvPicPr>
+                      <a:picLocks noChangeAspect="1" noChangeArrowheads="1"/>
+                    </pic:cNvPicPr>
+                  </pic:nvPicPr>
+                  <pic:blipFill>
+                    <a:blip r:embed="rId13">
+                      <a:extLst>
+                        <a:ext uri="{28A0092B-C50C-407E-A947-70E740481C1C}">
+                          <a14:useLocalDpi xmlns:a14="http://schemas.microsoft.com/office/drawing/2010/main" val="0"/>
+                        </a:ext>
+                      </a:extLst>
+                    </a:blip>
+                    <a:srcRect/>
+                    <a:stretch>
+                      <a:fillRect/>
+                    </a:stretch>
+                  </pic:blipFill>
+                  <pic:spPr bwMode="auto">
+                    <a:xfrm>
+                      <a:off x="0" y="0"/>
+                      <a:ext cx="5860954" cy="2238345"/>
+                    </a:xfrm>
+                    <a:prstGeom prst="rect">
+                      <a:avLst/>
+                    </a:prstGeom>
+                    <a:noFill/>
+                  </pic:spPr>
+                </pic:pic>
+              </a:graphicData>
+            </a:graphic>
+          </wp:inline>
+        </w:drawing>
+      </w:r>
+    </w:p>
+    <w:p>
+      <w:pPr>
+        <w:pStyle w:val="Lgende"/>
+      </w:pPr>
+      <w:r>
+        <w:t xml:space="preserve">Figure </w:t>
+      </w:r>
+      <w:r>
+        <w:fldChar w:fldCharType="begin"/>
+      </w:r>
+      <w:r>
+        <w:instrText xml:space="preserve"> SEQ Figure \* ARABIC </w:instrText>
+      </w:r>
+      <w:r>
+        <w:fldChar w:fldCharType="separate"/>
+      </w:r>
+      <w:r>
+        <w:rPr>
+          <w:noProof/>
+        </w:rPr>
+        <w:t>6</w:t>
+      </w:r>
+      <w:r>
+        <w:fldChar w:fldCharType="end"/>
+      </w:r>
+      <w:r>
+        <w:t xml:space="preserve"> : Fonction </w:t>
+      </w:r>
+      <w:proofErr w:type="spellStart"/>
+      <w:r>
+        <w:t>Consommeur</w:t>
+      </w:r>
+      <w:proofErr w:type="spellEnd"/>
+      <w:r>
+        <w:t>()</w:t>
+      </w:r>
+    </w:p>
+    <w:p>
+      <w:r>
+        <w:t xml:space="preserve">J’ai également réaliser une fonction getDate() permettant de transformer le timestamp sous format de date et de changer le format de la date avec le format suivant </w:t>
+      </w:r>
+      <w:r>
+        <w:t>dd/mm/</w:t>
+      </w:r>
+      <w:proofErr w:type="spellStart"/>
+      <w:r>
+        <w:t>aaaa</w:t>
+      </w:r>
+      <w:proofErr w:type="spellEnd"/>
+      <w:r>
+        <w:t xml:space="preserve"> à </w:t>
+      </w:r>
+      <w:proofErr w:type="spellStart"/>
+      <w:r>
+        <w:t>hh</w:t>
+      </w:r>
+      <w:proofErr w:type="spellEnd"/>
+      <w:r>
+        <w:t xml:space="preserve"> :</w:t>
+      </w:r>
+      <w:r>
+        <w:t xml:space="preserve"> </w:t>
+      </w:r>
+      <w:proofErr w:type="spellStart"/>
+      <w:r>
+        <w:t>mm</w:t>
+      </w:r>
+      <w:r>
+        <w:t>.</w:t>
+      </w:r>
+      <w:proofErr w:type="spellEnd"/>
+    </w:p>
+    <w:p>
+      <w:pPr>
+        <w:keepNext/>
+      </w:pPr>
+      <w:r>
+        <w:lastRenderedPageBreak/>
+        <w:drawing>
+          <wp:inline distT="0" distB="0" distL="0" distR="0" wp14:anchorId="021F7F07" wp14:editId="1F88965A">
+            <wp:extent cx="5760720" cy="671830"/>
+            <wp:effectExtent l="0" t="0" r="0" b="0"/>
+            <wp:docPr id="1358972768" name="Image 1"/>
+            <wp:cNvGraphicFramePr>
+              <a:graphicFrameLocks xmlns:a="http://schemas.openxmlformats.org/drawingml/2006/main" noChangeAspect="1"/>
+            </wp:cNvGraphicFramePr>
+            <a:graphic xmlns:a="http://schemas.openxmlformats.org/drawingml/2006/main">
+              <a:graphicData uri="http://schemas.openxmlformats.org/drawingml/2006/picture">
+                <pic:pic xmlns:pic="http://schemas.openxmlformats.org/drawingml/2006/picture">
+                  <pic:nvPicPr>
+                    <pic:cNvPr id="1358972768" name=""/>
+                    <pic:cNvPicPr/>
+                  </pic:nvPicPr>
+                  <pic:blipFill>
+                    <a:blip r:embed="rId14"/>
+                    <a:stretch>
+                      <a:fillRect/>
+                    </a:stretch>
+                  </pic:blipFill>
+                  <pic:spPr>
+                    <a:xfrm>
+                      <a:off x="0" y="0"/>
+                      <a:ext cx="5760720" cy="671830"/>
+                    </a:xfrm>
+                    <a:prstGeom prst="rect">
+                      <a:avLst/>
+                    </a:prstGeom>
+                  </pic:spPr>
+                </pic:pic>
+              </a:graphicData>
+            </a:graphic>
+          </wp:inline>
+        </w:drawing>
+      </w:r>
+    </w:p>
+    <w:p>
+      <w:pPr>
+        <w:pStyle w:val="Lgende"/>
+      </w:pPr>
+      <w:r>
+        <w:t xml:space="preserve">Figure </w:t>
+      </w:r>
+      <w:r>
+        <w:fldChar w:fldCharType="begin"/>
+      </w:r>
+      <w:r>
+        <w:instrText xml:space="preserve"> SEQ Figure \* ARABIC </w:instrText>
+      </w:r>
+      <w:r>
+        <w:fldChar w:fldCharType="separate"/>
+      </w:r>
+      <w:r>
+        <w:rPr>
+          <w:noProof/>
+        </w:rPr>
+        <w:t>7</w:t>
+      </w:r>
+      <w:r>
+        <w:fldChar w:fldCharType="end"/>
+      </w:r>
+      <w:r>
+        <w:t xml:space="preserve"> : Fonction getDate()</w:t>
+      </w:r>
+    </w:p>
+    <w:p>
+      <w:r>
+        <w:t>On peut ensuite lancer le serveur afin d’apercevoir le message que nous affiche la console.</w:t>
+      </w:r>
+    </w:p>
+    <w:p>
+      <w:pPr>
+        <w:keepNext/>
+      </w:pPr>
+      <w:r>
+        <w:rPr>
+          <w:noProof/>
+        </w:rPr>
+        <w:drawing>
+          <wp:inline distT="0" distB="0" distL="0" distR="0" wp14:anchorId="6EC3DFF3" wp14:editId="67417672">
+            <wp:extent cx="5997575" cy="1539240"/>
+            <wp:effectExtent l="0" t="0" r="3175" b="3810"/>
+            <wp:docPr id="212136232" name="Image 2"/>
+            <wp:cNvGraphicFramePr>
+              <a:graphicFrameLocks xmlns:a="http://schemas.openxmlformats.org/drawingml/2006/main" noChangeAspect="1"/>
+            </wp:cNvGraphicFramePr>
+            <a:graphic xmlns:a="http://schemas.openxmlformats.org/drawingml/2006/main">
+              <a:graphicData uri="http://schemas.openxmlformats.org/drawingml/2006/picture">
+                <pic:pic xmlns:pic="http://schemas.openxmlformats.org/drawingml/2006/picture">
+                  <pic:nvPicPr>
+                    <pic:cNvPr id="0" name="Picture 3"/>
+                    <pic:cNvPicPr>
+                      <a:picLocks noChangeAspect="1" noChangeArrowheads="1"/>
+                    </pic:cNvPicPr>
+                  </pic:nvPicPr>
+                  <pic:blipFill>
+                    <a:blip r:embed="rId15">
+                      <a:extLst>
+                        <a:ext uri="{28A0092B-C50C-407E-A947-70E740481C1C}">
+                          <a14:useLocalDpi xmlns:a14="http://schemas.microsoft.com/office/drawing/2010/main" val="0"/>
+                        </a:ext>
+                      </a:extLst>
+                    </a:blip>
+                    <a:srcRect/>
+                    <a:stretch>
+                      <a:fillRect/>
+                    </a:stretch>
+                  </pic:blipFill>
+                  <pic:spPr bwMode="auto">
+                    <a:xfrm>
+                      <a:off x="0" y="0"/>
+                      <a:ext cx="5997575" cy="1539240"/>
+                    </a:xfrm>
+                    <a:prstGeom prst="rect">
+                      <a:avLst/>
+                    </a:prstGeom>
+                    <a:noFill/>
+                  </pic:spPr>
+                </pic:pic>
+              </a:graphicData>
+            </a:graphic>
+          </wp:inline>
+        </w:drawing>
+      </w:r>
+    </w:p>
+    <w:p>
+      <w:pPr>
+        <w:pStyle w:val="Lgende"/>
+      </w:pPr>
+      <w:r>
+        <w:t xml:space="preserve">Figure </w:t>
+      </w:r>
+      <w:r>
+        <w:fldChar w:fldCharType="begin"/>
+      </w:r>
+      <w:r>
+        <w:instrText xml:space="preserve"> SEQ Figure \* ARABIC </w:instrText>
+      </w:r>
+      <w:r>
+        <w:fldChar w:fldCharType="separate"/>
+      </w:r>
+      <w:r>
+        <w:rPr>
+          <w:noProof/>
+        </w:rPr>
+        <w:t>8</w:t>
+      </w:r>
+      <w:r>
+        <w:fldChar w:fldCharType="end"/>
+      </w:r>
+      <w:r>
+        <w:t xml:space="preserve"> : Résultat console de la fonction consommateur</w:t>
+      </w:r>
+    </w:p>
+    <w:p/>
+    <w:p>
+      <w:pPr>
+        <w:pStyle w:val="Titre1"/>
+        <w:jc w:val="center"/>
+      </w:pPr>
+      <w:bookmarkStart w:id="5" w:name="_Toc158280494"/>
+      <w:r>
+        <w:t xml:space="preserve">Étape 3 –« Are </w:t>
+      </w:r>
+      <w:proofErr w:type="spellStart"/>
+      <w:r>
+        <w:t>you</w:t>
+      </w:r>
+      <w:proofErr w:type="spellEnd"/>
+      <w:r>
+        <w:t xml:space="preserve"> Redis »?</w:t>
+      </w:r>
+      <w:bookmarkEnd w:id="5"/>
+    </w:p>
+    <w:p/>
+    <w:p/>
+    <w:p>
+      <w:r>
+        <w:t xml:space="preserve">Pour l’étape 3, j’ai découper le message qu’obtient le consommateur et je le découpe sous format de mot afin de pouvoir exécuter la fonction </w:t>
+      </w:r>
+      <w:proofErr w:type="spellStart"/>
+      <w:r>
+        <w:t>incr</w:t>
+      </w:r>
+      <w:proofErr w:type="spellEnd"/>
+      <w:r>
+        <w:t xml:space="preserve"> de la bibliothèque redis sur chacun des mots que le consommateur obtient. </w:t>
+      </w:r>
+    </w:p>
+    <w:p>
+      <w:r>
+        <w:t>Tout d’abord, il faut se connecter a notre serveur redis en indiquant le host, le port et le mot de passe.</w:t>
+      </w:r>
+    </w:p>
+    <w:p>
+      <w:pPr>
+        <w:keepNext/>
+      </w:pPr>
+      <w:r>
+        <w:t xml:space="preserve"> </w:t>
+      </w:r>
+      <w:r>
+        <w:drawing>
+          <wp:inline distT="0" distB="0" distL="0" distR="0" wp14:anchorId="1491095E" wp14:editId="1B211B71">
+            <wp:extent cx="5128704" cy="1615580"/>
+            <wp:effectExtent l="0" t="0" r="0" b="3810"/>
+            <wp:docPr id="1724300630" name="Image 1" descr="Une image contenant texte, capture d’écran, Police&#10;&#10;Description générée automatiquement"/>
+            <wp:cNvGraphicFramePr>
+              <a:graphicFrameLocks xmlns:a="http://schemas.openxmlformats.org/drawingml/2006/main" noChangeAspect="1"/>
+            </wp:cNvGraphicFramePr>
+            <a:graphic xmlns:a="http://schemas.openxmlformats.org/drawingml/2006/main">
+              <a:graphicData uri="http://schemas.openxmlformats.org/drawingml/2006/picture">
+                <pic:pic xmlns:pic="http://schemas.openxmlformats.org/drawingml/2006/picture">
+                  <pic:nvPicPr>
+                    <pic:cNvPr id="1724300630" name="Image 1" descr="Une image contenant texte, capture d’écran, Police&#10;&#10;Description générée automatiquement"/>
+                    <pic:cNvPicPr/>
+                  </pic:nvPicPr>
+                  <pic:blipFill>
+                    <a:blip r:embed="rId16"/>
+                    <a:stretch>
+                      <a:fillRect/>
+                    </a:stretch>
+                  </pic:blipFill>
+                  <pic:spPr>
+                    <a:xfrm>
+                      <a:off x="0" y="0"/>
+                      <a:ext cx="5128704" cy="1615580"/>
+                    </a:xfrm>
+                    <a:prstGeom prst="rect">
+                      <a:avLst/>
+                    </a:prstGeom>
+                  </pic:spPr>
+                </pic:pic>
+              </a:graphicData>
+            </a:graphic>
+          </wp:inline>
+        </w:drawing>
+      </w:r>
+    </w:p>
+    <w:p>
+      <w:pPr>
+        <w:pStyle w:val="Lgende"/>
+      </w:pPr>
+      <w:r>
+        <w:t xml:space="preserve">Figure </w:t>
+      </w:r>
+      <w:r>
+        <w:fldChar w:fldCharType="begin"/>
+      </w:r>
+      <w:r>
+        <w:instrText xml:space="preserve"> SEQ Figure \* ARABIC </w:instrText>
+      </w:r>
+      <w:r>
+        <w:fldChar w:fldCharType="separate"/>
+      </w:r>
+      <w:r>
+        <w:rPr>
+          <w:noProof/>
+        </w:rPr>
+        <w:t>9</w:t>
+      </w:r>
+      <w:r>
+        <w:fldChar w:fldCharType="end"/>
+      </w:r>
+      <w:r>
+        <w:t xml:space="preserve"> : Connexion au serveur redis</w:t>
+      </w:r>
+    </w:p>
+    <w:p>
+      <w:r>
+        <w:t xml:space="preserve">Ensuite dans la fonction connexion du Consommer, je transforme le message sous format json afin de pouvoir découper ce message sous format de mot grâce à la fonction split() et pour chaque mot, j’utilise la fonction </w:t>
+      </w:r>
+      <w:proofErr w:type="spellStart"/>
+      <w:r>
+        <w:t>incr</w:t>
+      </w:r>
+      <w:proofErr w:type="spellEnd"/>
+      <w:r>
+        <w:t xml:space="preserve"> pour pouvoir incrémenter l’occurrence des mot (clé).</w:t>
+      </w:r>
+    </w:p>
+    <w:p/>
+    <w:p>
+      <w:pPr>
+        <w:keepNext/>
+      </w:pPr>
+      <w:r>
+        <w:rPr>
+          <w:noProof/>
+        </w:rPr>
+        <w:lastRenderedPageBreak/>
+        <w:drawing>
+          <wp:inline distT="0" distB="0" distL="0" distR="0" wp14:anchorId="385F2312" wp14:editId="6C1F9212">
+            <wp:extent cx="6134735" cy="863199"/>
+            <wp:effectExtent l="0" t="0" r="0" b="0"/>
+            <wp:docPr id="1148965311" name="Image 3"/>
+            <wp:cNvGraphicFramePr>
+              <a:graphicFrameLocks xmlns:a="http://schemas.openxmlformats.org/drawingml/2006/main" noChangeAspect="1"/>
+            </wp:cNvGraphicFramePr>
+            <a:graphic xmlns:a="http://schemas.openxmlformats.org/drawingml/2006/main">
+              <a:graphicData uri="http://schemas.openxmlformats.org/drawingml/2006/picture">
+                <pic:pic xmlns:pic="http://schemas.openxmlformats.org/drawingml/2006/picture">
+                  <pic:nvPicPr>
+                    <pic:cNvPr id="0" name="Picture 4"/>
+                    <pic:cNvPicPr>
+                      <a:picLocks noChangeAspect="1" noChangeArrowheads="1"/>
+                    </pic:cNvPicPr>
+                  </pic:nvPicPr>
+                  <pic:blipFill>
+                    <a:blip r:embed="rId17">
+                      <a:extLst>
+                        <a:ext uri="{28A0092B-C50C-407E-A947-70E740481C1C}">
+                          <a14:useLocalDpi xmlns:a14="http://schemas.microsoft.com/office/drawing/2010/main" val="0"/>
+                        </a:ext>
+                      </a:extLst>
+                    </a:blip>
+                    <a:srcRect/>
+                    <a:stretch>
+                      <a:fillRect/>
+                    </a:stretch>
+                  </pic:blipFill>
+                  <pic:spPr bwMode="auto">
+                    <a:xfrm>
+                      <a:off x="0" y="0"/>
+                      <a:ext cx="6147225" cy="864956"/>
+                    </a:xfrm>
+                    <a:prstGeom prst="rect">
+                      <a:avLst/>
+                    </a:prstGeom>
+                    <a:noFill/>
+                  </pic:spPr>
+                </pic:pic>
+              </a:graphicData>
+            </a:graphic>
+          </wp:inline>
+        </w:drawing>
+      </w:r>
+    </w:p>
+    <w:p>
+      <w:pPr>
+        <w:pStyle w:val="Lgende"/>
+      </w:pPr>
+      <w:r>
+        <w:t xml:space="preserve">Figure </w:t>
+      </w:r>
+      <w:r>
+        <w:fldChar w:fldCharType="begin"/>
+      </w:r>
+      <w:r>
+        <w:instrText xml:space="preserve"> SEQ Figure \* ARABIC </w:instrText>
+      </w:r>
+      <w:r>
+        <w:fldChar w:fldCharType="separate"/>
+      </w:r>
+      <w:r>
+        <w:rPr>
+          <w:noProof/>
+        </w:rPr>
+        <w:t>10</w:t>
+      </w:r>
+      <w:r>
+        <w:fldChar w:fldCharType="end"/>
+      </w:r>
+      <w:r>
+        <w:t xml:space="preserve"> : Incrémentation de l'occurrence des mots</w:t>
+      </w:r>
+    </w:p>
+    <w:p>
+      <w:r>
+        <w:t xml:space="preserve">On peut ensuite, lancer le serveur et consulter les résultats de la fonction </w:t>
+      </w:r>
+      <w:proofErr w:type="spellStart"/>
+      <w:r>
+        <w:t>consommeur</w:t>
+      </w:r>
+      <w:proofErr w:type="spellEnd"/>
+      <w:r>
+        <w:t>() sur le site web React.</w:t>
+      </w:r>
+    </w:p>
+    <w:p>
+      <w:pPr>
+        <w:keepNext/>
+      </w:pPr>
+      <w:r>
+        <w:rPr>
+          <w:noProof/>
+        </w:rPr>
+        <w:drawing>
+          <wp:inline distT="0" distB="0" distL="0" distR="0" wp14:anchorId="1F870C9E" wp14:editId="320DBDD0">
+            <wp:extent cx="5980870" cy="2568575"/>
+            <wp:effectExtent l="0" t="0" r="1270" b="3175"/>
+            <wp:docPr id="1945401179" name="Image 4"/>
+            <wp:cNvGraphicFramePr>
+              <a:graphicFrameLocks xmlns:a="http://schemas.openxmlformats.org/drawingml/2006/main" noChangeAspect="1"/>
+            </wp:cNvGraphicFramePr>
+            <a:graphic xmlns:a="http://schemas.openxmlformats.org/drawingml/2006/main">
+              <a:graphicData uri="http://schemas.openxmlformats.org/drawingml/2006/picture">
+                <pic:pic xmlns:pic="http://schemas.openxmlformats.org/drawingml/2006/picture">
+                  <pic:nvPicPr>
+                    <pic:cNvPr id="0" name="Picture 5"/>
+                    <pic:cNvPicPr>
+                      <a:picLocks noChangeAspect="1" noChangeArrowheads="1"/>
+                    </pic:cNvPicPr>
+                  </pic:nvPicPr>
+                  <pic:blipFill>
+                    <a:blip r:embed="rId18">
+                      <a:extLst>
+                        <a:ext uri="{28A0092B-C50C-407E-A947-70E740481C1C}">
+                          <a14:useLocalDpi xmlns:a14="http://schemas.microsoft.com/office/drawing/2010/main" val="0"/>
+                        </a:ext>
+                      </a:extLst>
+                    </a:blip>
+                    <a:srcRect/>
+                    <a:stretch>
+                      <a:fillRect/>
+                    </a:stretch>
+                  </pic:blipFill>
+                  <pic:spPr bwMode="auto">
+                    <a:xfrm>
+                      <a:off x="0" y="0"/>
+                      <a:ext cx="6009733" cy="2580971"/>
+                    </a:xfrm>
+                    <a:prstGeom prst="rect">
+                      <a:avLst/>
+                    </a:prstGeom>
+                    <a:noFill/>
+                  </pic:spPr>
+                </pic:pic>
+              </a:graphicData>
+            </a:graphic>
+          </wp:inline>
+        </w:drawing>
+      </w:r>
+    </w:p>
+    <w:p>
+      <w:pPr>
+        <w:pStyle w:val="Lgende"/>
+      </w:pPr>
+      <w:r>
+        <w:t xml:space="preserve">Figure </w:t>
+      </w:r>
+      <w:r>
+        <w:fldChar w:fldCharType="begin"/>
+      </w:r>
+      <w:r>
+        <w:instrText xml:space="preserve"> SEQ Figure \* ARABIC </w:instrText>
+      </w:r>
+      <w:r>
+        <w:fldChar w:fldCharType="separate"/>
+      </w:r>
+      <w:r>
+        <w:rPr>
+          <w:noProof/>
+        </w:rPr>
+        <w:t>11</w:t>
+      </w:r>
+      <w:r>
+        <w:fldChar w:fldCharType="end"/>
+      </w:r>
+      <w:r>
+        <w:t xml:space="preserve"> : Page React (pour pouvoir consulter les résultats de l'opération INCR de redis)</w:t>
+      </w:r>
+    </w:p>
     <w:sectPr>
+      <w:footerReference w:type="default" r:id="rId19"/>
       <w:pgSz w:w="11906" w:h="16838"/>
       <w:pgMar w:top="1417" w:right="1417" w:bottom="1417" w:left="1417" w:header="708" w:footer="708" w:gutter="0"/>
       <w:cols w:space="708"/>
@@ -1012,6 +1979,98 @@
     </w:sectPr>
   </w:body>
 </w:document>
+</file>
+
+<file path=word/endnotes.xml><?xml version="1.0" encoding="utf-8"?>
+<w:endnotes xmlns:wpc="http://schemas.microsoft.com/office/word/2010/wordprocessingCanvas" xmlns:cx="http://schemas.microsoft.com/office/drawing/2014/chartex" xmlns:cx1="http://schemas.microsoft.com/office/drawing/2015/9/8/chartex" xmlns:cx2="http://schemas.microsoft.com/office/drawing/2015/10/21/chartex" xmlns:cx3="http://schemas.microsoft.com/office/drawing/2016/5/9/chartex" xmlns:cx4="http://schemas.microsoft.com/office/drawing/2016/5/10/chartex" xmlns:cx5="http://schemas.microsoft.com/office/drawing/2016/5/11/chartex" xmlns:cx6="http://schemas.microsoft.com/office/drawing/2016/5/12/chartex" xmlns:cx7="http://schemas.microsoft.com/office/drawing/2016/5/13/chartex" xmlns:cx8="http://schemas.microsoft.com/office/drawing/2016/5/14/chartex" xmlns:mc="http://schemas.openxmlformats.org/markup-compatibility/2006" xmlns:aink="http://schemas.microsoft.com/office/drawing/2016/ink" xmlns:am3d="http://schemas.microsoft.com/office/drawing/2017/model3d" xmlns:o="urn:schemas-microsoft-com:office:office" xmlns:oel="http://schemas.microsoft.com/office/2019/extlst" xmlns:r="http://schemas.openxmlformats.org/officeDocument/2006/relationships" xmlns:m="http://schemas.openxmlformats.org/officeDocument/2006/math" xmlns:v="urn:schemas-microsoft-com:vml" xmlns:wp14="http://schemas.microsoft.com/office/word/2010/wordprocessingDrawing" xmlns:wp="http://schemas.openxmlformats.org/drawingml/2006/wordprocessingDrawing" xmlns:w10="urn:schemas-microsoft-com:office:word" xmlns:w="http://schemas.openxmlformats.org/wordprocessingml/2006/main" xmlns:w14="http://schemas.microsoft.com/office/word/2010/wordml" xmlns:w15="http://schemas.microsoft.com/office/word/2012/wordml" xmlns:w16cex="http://schemas.microsoft.com/office/word/2018/wordml/cex" xmlns:w16cid="http://schemas.microsoft.com/office/word/2016/wordml/cid" xmlns:w16="http://schemas.microsoft.com/office/word/2018/wordml" xmlns:w16sdtdh="http://schemas.microsoft.com/office/word/2020/wordml/sdtdatahash" xmlns:w16se="http://schemas.microsoft.com/office/word/2015/wordml/symex" xmlns:wpg="http://schemas.microsoft.com/office/word/2010/wordprocessingGroup" xmlns:wpi="http://schemas.microsoft.com/office/word/2010/wordprocessingInk" xmlns:wne="http://schemas.microsoft.com/office/word/2006/wordml" xmlns:wps="http://schemas.microsoft.com/office/word/2010/wordprocessingShape" mc:Ignorable="w14 w15 w16se w16cid w16 w16cex w16sdtdh wp14">
+  <w:endnote w:type="separator" w:id="-1">
+    <w:p>
+      <w:pPr>
+        <w:spacing w:after="0" w:line="240" w:lineRule="auto"/>
+      </w:pPr>
+      <w:r>
+        <w:separator/>
+      </w:r>
+    </w:p>
+  </w:endnote>
+  <w:endnote w:type="continuationSeparator" w:id="0">
+    <w:p>
+      <w:pPr>
+        <w:spacing w:after="0" w:line="240" w:lineRule="auto"/>
+      </w:pPr>
+      <w:r>
+        <w:continuationSeparator/>
+      </w:r>
+    </w:p>
+  </w:endnote>
+</w:endnotes>
+</file>
+
+<file path=word/footer1.xml><?xml version="1.0" encoding="utf-8"?>
+<w:ftr xmlns:wpc="http://schemas.microsoft.com/office/word/2010/wordprocessingCanvas" xmlns:cx="http://schemas.microsoft.com/office/drawing/2014/chartex" xmlns:cx1="http://schemas.microsoft.com/office/drawing/2015/9/8/chartex" xmlns:cx2="http://schemas.microsoft.com/office/drawing/2015/10/21/chartex" xmlns:cx3="http://schemas.microsoft.com/office/drawing/2016/5/9/chartex" xmlns:cx4="http://schemas.microsoft.com/office/drawing/2016/5/10/chartex" xmlns:cx5="http://schemas.microsoft.com/office/drawing/2016/5/11/chartex" xmlns:cx6="http://schemas.microsoft.com/office/drawing/2016/5/12/chartex" xmlns:cx7="http://schemas.microsoft.com/office/drawing/2016/5/13/chartex" xmlns:cx8="http://schemas.microsoft.com/office/drawing/2016/5/14/chartex" xmlns:mc="http://schemas.openxmlformats.org/markup-compatibility/2006" xmlns:aink="http://schemas.microsoft.com/office/drawing/2016/ink" xmlns:am3d="http://schemas.microsoft.com/office/drawing/2017/model3d" xmlns:o="urn:schemas-microsoft-com:office:office" xmlns:oel="http://schemas.microsoft.com/office/2019/extlst" xmlns:r="http://schemas.openxmlformats.org/officeDocument/2006/relationships" xmlns:m="http://schemas.openxmlformats.org/officeDocument/2006/math" xmlns:v="urn:schemas-microsoft-com:vml" xmlns:wp14="http://schemas.microsoft.com/office/word/2010/wordprocessingDrawing" xmlns:wp="http://schemas.openxmlformats.org/drawingml/2006/wordprocessingDrawing" xmlns:w10="urn:schemas-microsoft-com:office:word" xmlns:w="http://schemas.openxmlformats.org/wordprocessingml/2006/main" xmlns:w14="http://schemas.microsoft.com/office/word/2010/wordml" xmlns:w15="http://schemas.microsoft.com/office/word/2012/wordml" xmlns:w16cex="http://schemas.microsoft.com/office/word/2018/wordml/cex" xmlns:w16cid="http://schemas.microsoft.com/office/word/2016/wordml/cid" xmlns:w16="http://schemas.microsoft.com/office/word/2018/wordml" xmlns:w16sdtdh="http://schemas.microsoft.com/office/word/2020/wordml/sdtdatahash" xmlns:w16se="http://schemas.microsoft.com/office/word/2015/wordml/symex" xmlns:wpg="http://schemas.microsoft.com/office/word/2010/wordprocessingGroup" xmlns:wpi="http://schemas.microsoft.com/office/word/2010/wordprocessingInk" xmlns:wne="http://schemas.microsoft.com/office/word/2006/wordml" xmlns:wps="http://schemas.microsoft.com/office/word/2010/wordprocessingShape" mc:Ignorable="w14 w15 w16se w16cid w16 w16cex w16sdtdh wp14">
+  <w:sdt>
+    <w:sdtPr>
+      <w:id w:val="263110897"/>
+      <w:docPartObj>
+        <w:docPartGallery w:val="Page Numbers (Bottom of Page)"/>
+        <w:docPartUnique/>
+      </w:docPartObj>
+    </w:sdtPr>
+    <w:sdtContent>
+      <w:p>
+        <w:pPr>
+          <w:pStyle w:val="Pieddepage"/>
+          <w:jc w:val="right"/>
+        </w:pPr>
+        <w:r>
+          <w:fldChar w:fldCharType="begin"/>
+        </w:r>
+        <w:r>
+          <w:instrText>PAGE   \* MERGEFORMAT</w:instrText>
+        </w:r>
+        <w:r>
+          <w:fldChar w:fldCharType="separate"/>
+        </w:r>
+        <w:r>
+          <w:t>2</w:t>
+        </w:r>
+        <w:r>
+          <w:fldChar w:fldCharType="end"/>
+        </w:r>
+      </w:p>
+    </w:sdtContent>
+  </w:sdt>
+  <w:p>
+    <w:pPr>
+      <w:pStyle w:val="Pieddepage"/>
+    </w:pPr>
+  </w:p>
+</w:ftr>
+</file>
+
+<file path=word/footnotes.xml><?xml version="1.0" encoding="utf-8"?>
+<w:footnotes xmlns:wpc="http://schemas.microsoft.com/office/word/2010/wordprocessingCanvas" xmlns:cx="http://schemas.microsoft.com/office/drawing/2014/chartex" xmlns:cx1="http://schemas.microsoft.com/office/drawing/2015/9/8/chartex" xmlns:cx2="http://schemas.microsoft.com/office/drawing/2015/10/21/chartex" xmlns:cx3="http://schemas.microsoft.com/office/drawing/2016/5/9/chartex" xmlns:cx4="http://schemas.microsoft.com/office/drawing/2016/5/10/chartex" xmlns:cx5="http://schemas.microsoft.com/office/drawing/2016/5/11/chartex" xmlns:cx6="http://schemas.microsoft.com/office/drawing/2016/5/12/chartex" xmlns:cx7="http://schemas.microsoft.com/office/drawing/2016/5/13/chartex" xmlns:cx8="http://schemas.microsoft.com/office/drawing/2016/5/14/chartex" xmlns:mc="http://schemas.openxmlformats.org/markup-compatibility/2006" xmlns:aink="http://schemas.microsoft.com/office/drawing/2016/ink" xmlns:am3d="http://schemas.microsoft.com/office/drawing/2017/model3d" xmlns:o="urn:schemas-microsoft-com:office:office" xmlns:oel="http://schemas.microsoft.com/office/2019/extlst" xmlns:r="http://schemas.openxmlformats.org/officeDocument/2006/relationships" xmlns:m="http://schemas.openxmlformats.org/officeDocument/2006/math" xmlns:v="urn:schemas-microsoft-com:vml" xmlns:wp14="http://schemas.microsoft.com/office/word/2010/wordprocessingDrawing" xmlns:wp="http://schemas.openxmlformats.org/drawingml/2006/wordprocessingDrawing" xmlns:w10="urn:schemas-microsoft-com:office:word" xmlns:w="http://schemas.openxmlformats.org/wordprocessingml/2006/main" xmlns:w14="http://schemas.microsoft.com/office/word/2010/wordml" xmlns:w15="http://schemas.microsoft.com/office/word/2012/wordml" xmlns:w16cex="http://schemas.microsoft.com/office/word/2018/wordml/cex" xmlns:w16cid="http://schemas.microsoft.com/office/word/2016/wordml/cid" xmlns:w16="http://schemas.microsoft.com/office/word/2018/wordml" xmlns:w16sdtdh="http://schemas.microsoft.com/office/word/2020/wordml/sdtdatahash" xmlns:w16se="http://schemas.microsoft.com/office/word/2015/wordml/symex" xmlns:wpg="http://schemas.microsoft.com/office/word/2010/wordprocessingGroup" xmlns:wpi="http://schemas.microsoft.com/office/word/2010/wordprocessingInk" xmlns:wne="http://schemas.microsoft.com/office/word/2006/wordml" xmlns:wps="http://schemas.microsoft.com/office/word/2010/wordprocessingShape" mc:Ignorable="w14 w15 w16se w16cid w16 w16cex w16sdtdh wp14">
+  <w:footnote w:type="separator" w:id="-1">
+    <w:p>
+      <w:pPr>
+        <w:spacing w:after="0" w:line="240" w:lineRule="auto"/>
+      </w:pPr>
+      <w:r>
+        <w:separator/>
+      </w:r>
+    </w:p>
+  </w:footnote>
+  <w:footnote w:type="continuationSeparator" w:id="0">
+    <w:p>
+      <w:pPr>
+        <w:spacing w:after="0" w:line="240" w:lineRule="auto"/>
+      </w:pPr>
+      <w:r>
+        <w:continuationSeparator/>
+      </w:r>
+    </w:p>
+  </w:footnote>
+</w:footnotes>
 </file>
 
 <file path=word/styles.xml><?xml version="1.0" encoding="utf-8"?>
@@ -1496,6 +2555,90 @@
       <w:szCs w:val="18"/>
     </w:rPr>
   </w:style>
+  <w:style w:type="paragraph" w:styleId="En-ttedetabledesmatires">
+    <w:name w:val="TOC Heading"/>
+    <w:basedOn w:val="Titre1"/>
+    <w:next w:val="Normal"/>
+    <w:uiPriority w:val="39"/>
+    <w:unhideWhenUsed/>
+    <w:qFormat/>
+    <w:rsid w:val="00E87453"/>
+    <w:pPr>
+      <w:outlineLvl w:val="9"/>
+    </w:pPr>
+    <w:rPr>
+      <w:kern w:val="0"/>
+      <w:lang w:eastAsia="fr-FR"/>
+      <w14:ligatures w14:val="none"/>
+    </w:rPr>
+  </w:style>
+  <w:style w:type="paragraph" w:styleId="TM1">
+    <w:name w:val="toc 1"/>
+    <w:basedOn w:val="Normal"/>
+    <w:next w:val="Normal"/>
+    <w:autoRedefine/>
+    <w:uiPriority w:val="39"/>
+    <w:unhideWhenUsed/>
+    <w:rsid w:val="00E87453"/>
+    <w:pPr>
+      <w:spacing w:after="100"/>
+    </w:pPr>
+  </w:style>
+  <w:style w:type="character" w:styleId="Lienhypertexte">
+    <w:name w:val="Hyperlink"/>
+    <w:basedOn w:val="Policepardfaut"/>
+    <w:uiPriority w:val="99"/>
+    <w:unhideWhenUsed/>
+    <w:rsid w:val="00E87453"/>
+    <w:rPr>
+      <w:color w:val="0563C1" w:themeColor="hyperlink"/>
+      <w:u w:val="single"/>
+    </w:rPr>
+  </w:style>
+  <w:style w:type="paragraph" w:styleId="En-tte">
+    <w:name w:val="header"/>
+    <w:basedOn w:val="Normal"/>
+    <w:link w:val="En-tteCar"/>
+    <w:uiPriority w:val="99"/>
+    <w:unhideWhenUsed/>
+    <w:rsid w:val="00E87453"/>
+    <w:pPr>
+      <w:tabs>
+        <w:tab w:val="center" w:pos="4536"/>
+        <w:tab w:val="right" w:pos="9072"/>
+      </w:tabs>
+      <w:spacing w:after="0" w:line="240" w:lineRule="auto"/>
+    </w:pPr>
+  </w:style>
+  <w:style w:type="character" w:customStyle="1" w:styleId="En-tteCar">
+    <w:name w:val="En-tête Car"/>
+    <w:basedOn w:val="Policepardfaut"/>
+    <w:link w:val="En-tte"/>
+    <w:uiPriority w:val="99"/>
+    <w:rsid w:val="00E87453"/>
+  </w:style>
+  <w:style w:type="paragraph" w:styleId="Pieddepage">
+    <w:name w:val="footer"/>
+    <w:basedOn w:val="Normal"/>
+    <w:link w:val="PieddepageCar"/>
+    <w:uiPriority w:val="99"/>
+    <w:unhideWhenUsed/>
+    <w:rsid w:val="00E87453"/>
+    <w:pPr>
+      <w:tabs>
+        <w:tab w:val="center" w:pos="4536"/>
+        <w:tab w:val="right" w:pos="9072"/>
+      </w:tabs>
+      <w:spacing w:after="0" w:line="240" w:lineRule="auto"/>
+    </w:pPr>
+  </w:style>
+  <w:style w:type="character" w:customStyle="1" w:styleId="PieddepageCar">
+    <w:name w:val="Pied de page Car"/>
+    <w:basedOn w:val="Policepardfaut"/>
+    <w:link w:val="Pieddepage"/>
+    <w:uiPriority w:val="99"/>
+    <w:rsid w:val="00E87453"/>
+  </w:style>
 </w:styles>
 </file>
 
@@ -1792,4 +2935,16 @@
     </a:ext>
   </a:extLst>
 </a:theme>
+</file>
+
+<file path=customXml/item1.xml><?xml version="1.0" encoding="utf-8"?>
+<b:Sources xmlns:b="http://schemas.openxmlformats.org/officeDocument/2006/bibliography" xmlns="http://schemas.openxmlformats.org/officeDocument/2006/bibliography" SelectedStyle="\APASixthEditionOfficeOnline.xsl" StyleName="APA" Version="6"/>
+</file>
+
+<file path=customXml/itemProps1.xml><?xml version="1.0" encoding="utf-8"?>
+<ds:datastoreItem xmlns:ds="http://schemas.openxmlformats.org/officeDocument/2006/customXml" ds:itemID="{97FF6BC8-1275-4BD7-B4C9-B4B83BAAEA7F}">
+  <ds:schemaRefs>
+    <ds:schemaRef ds:uri="http://schemas.openxmlformats.org/officeDocument/2006/bibliography"/>
+  </ds:schemaRefs>
+</ds:datastoreItem>
 </file>
</xml_diff>

<commit_message>
Correction rapport + fin du rapport
</commit_message>
<xml_diff>
--- a/TP3.docx
+++ b/TP3.docx
@@ -814,7 +814,7 @@
     <w:p/>
     <w:p>
       <w:r>
-        <w:t xml:space="preserve">Pour l’étape 1, j’ai crée une nouvelle fonction </w:t>
+        <w:t xml:space="preserve">Pour l’étape 1, j’ai créé une nouvelle fonction </w:t>
       </w:r>
       <w:proofErr w:type="spellStart"/>
       <w:r>
@@ -822,10 +822,7 @@
       </w:r>
       <w:proofErr w:type="spellEnd"/>
       <w:r>
-        <w:t>() dans le fichier config.js permettant de retourner le nombre de mots</w:t>
-      </w:r>
-      <w:r>
-        <w:t>, le nombre de mots est une variable déclaré dans le fichier .</w:t>
+        <w:t>() dans le fichier config.js permettant de retourner le nombre de mots, le nombre de mots est une variable déclarée dans le fichier .</w:t>
       </w:r>
       <w:proofErr w:type="spellStart"/>
       <w:r>
@@ -920,7 +917,7 @@
     </w:p>
     <w:p>
       <w:r>
-        <w:t>J’ai ensuite ajouter les configurations nécessaire dans le fichier .</w:t>
+        <w:t>J’ai ensuite ajouté les configurations nécessaires dans le fichier .</w:t>
       </w:r>
       <w:proofErr w:type="spellStart"/>
       <w:r>
@@ -1126,7 +1123,13 @@
     </w:p>
     <w:p>
       <w:r>
-        <w:t>J’ai pu créer mon topic avec mes enregistrement.</w:t>
+        <w:t>J’ai pu créer mon topic avec mes enregistrement</w:t>
+      </w:r>
+      <w:r>
+        <w:t>s</w:t>
+      </w:r>
+      <w:r>
+        <w:t>.</w:t>
       </w:r>
     </w:p>
     <w:p>
@@ -1216,7 +1219,13 @@
     </w:p>
     <w:p>
       <w:r>
-        <w:t>On peut également visualiser mes enregistrement sur l’interface web de redPanda.</w:t>
+        <w:t>On peut également visualiser mes enregistrement</w:t>
+      </w:r>
+      <w:r>
+        <w:t>s</w:t>
+      </w:r>
+      <w:r>
+        <w:t xml:space="preserve"> sur l’interface web de redPanda.</w:t>
       </w:r>
     </w:p>
     <w:p>
@@ -1315,7 +1324,38 @@
         <w:jc w:val="center"/>
       </w:pPr>
       <w:bookmarkStart w:id="4" w:name="_Toc158280493"/>
-      <w:r>
+    </w:p>
+    <w:p>
+      <w:pPr>
+        <w:pStyle w:val="Titre1"/>
+        <w:jc w:val="center"/>
+      </w:pPr>
+    </w:p>
+    <w:p>
+      <w:pPr>
+        <w:pStyle w:val="Titre1"/>
+        <w:jc w:val="center"/>
+      </w:pPr>
+    </w:p>
+    <w:p>
+      <w:pPr>
+        <w:pStyle w:val="Titre1"/>
+        <w:jc w:val="center"/>
+      </w:pPr>
+    </w:p>
+    <w:p>
+      <w:pPr>
+        <w:pStyle w:val="Titre1"/>
+      </w:pPr>
+    </w:p>
+    <w:p/>
+    <w:p>
+      <w:pPr>
+        <w:pStyle w:val="Titre1"/>
+        <w:jc w:val="center"/>
+      </w:pPr>
+      <w:r>
+        <w:lastRenderedPageBreak/>
         <w:t>Étape 2 – Star de Cinéma : « 26l / 100 km » - Qui suis-je ?</w:t>
       </w:r>
       <w:bookmarkEnd w:id="4"/>
@@ -1402,7 +1442,6 @@
     </w:p>
     <w:p>
       <w:r>
-        <w:lastRenderedPageBreak/>
         <w:t xml:space="preserve">Ensuite, j’ai créé une fonction </w:t>
       </w:r>
       <w:proofErr w:type="spellStart"/>
@@ -1508,7 +1547,13 @@
     </w:p>
     <w:p>
       <w:r>
-        <w:t xml:space="preserve">J’ai également réaliser une fonction getDate() permettant de transformer le timestamp sous format de date et de changer le format de la date avec le format suivant </w:t>
+        <w:t>J’ai également réalis</w:t>
+      </w:r>
+      <w:r>
+        <w:t>é</w:t>
+      </w:r>
+      <w:r>
+        <w:t xml:space="preserve"> une fonction getDate() permettant de transformer le timestamp sous format de date et de changer le format de la date avec le format suivant </w:t>
       </w:r>
       <w:r>
         <w:t>dd/mm/</w:t>
@@ -1628,6 +1673,7 @@
         <w:rPr>
           <w:noProof/>
         </w:rPr>
+        <w:lastRenderedPageBreak/>
         <w:drawing>
           <wp:inline distT="0" distB="0" distL="0" distR="0" wp14:anchorId="6EC3DFF3" wp14:editId="67417672">
             <wp:extent cx="5997575" cy="1539240"/>
@@ -1729,6 +1775,72 @@
         <w:pStyle w:val="Titre1"/>
         <w:jc w:val="center"/>
       </w:pPr>
+    </w:p>
+    <w:p>
+      <w:pPr>
+        <w:pStyle w:val="Titre1"/>
+        <w:jc w:val="center"/>
+      </w:pPr>
+    </w:p>
+    <w:p>
+      <w:pPr>
+        <w:pStyle w:val="Titre1"/>
+        <w:jc w:val="center"/>
+      </w:pPr>
+    </w:p>
+    <w:p>
+      <w:pPr>
+        <w:pStyle w:val="Titre1"/>
+        <w:jc w:val="center"/>
+      </w:pPr>
+    </w:p>
+    <w:p>
+      <w:pPr>
+        <w:pStyle w:val="Titre1"/>
+        <w:jc w:val="center"/>
+      </w:pPr>
+    </w:p>
+    <w:p>
+      <w:pPr>
+        <w:pStyle w:val="Titre1"/>
+        <w:jc w:val="center"/>
+      </w:pPr>
+    </w:p>
+    <w:p>
+      <w:pPr>
+        <w:pStyle w:val="Titre1"/>
+        <w:jc w:val="center"/>
+      </w:pPr>
+    </w:p>
+    <w:p>
+      <w:pPr>
+        <w:pStyle w:val="Titre1"/>
+        <w:jc w:val="center"/>
+      </w:pPr>
+    </w:p>
+    <w:p>
+      <w:pPr>
+        <w:pStyle w:val="Titre1"/>
+        <w:jc w:val="center"/>
+      </w:pPr>
+    </w:p>
+    <w:p>
+      <w:pPr>
+        <w:pStyle w:val="Titre1"/>
+        <w:jc w:val="center"/>
+      </w:pPr>
+    </w:p>
+    <w:p>
+      <w:pPr>
+        <w:pStyle w:val="Titre1"/>
+      </w:pPr>
+    </w:p>
+    <w:p/>
+    <w:p>
+      <w:pPr>
+        <w:pStyle w:val="Titre1"/>
+        <w:jc w:val="center"/>
+      </w:pPr>
       <w:r>
         <w:lastRenderedPageBreak/>
         <w:t xml:space="preserve">Étape 3 –« Are </w:t>
@@ -1747,7 +1859,13 @@
     <w:p/>
     <w:p>
       <w:r>
-        <w:t xml:space="preserve">Pour l’étape 3, j’ai découper le message qu’obtient le consommateur et je le découpe sous format de mot afin de pouvoir exécuter la fonction </w:t>
+        <w:t>Pour l’étape 3, j’ai découp</w:t>
+      </w:r>
+      <w:r>
+        <w:t>é</w:t>
+      </w:r>
+      <w:r>
+        <w:t xml:space="preserve"> le message qu’obtient le consommateur et je le découpe sous format de mot afin de pouvoir exécuter la fonction </w:t>
       </w:r>
       <w:proofErr w:type="spellStart"/>
       <w:r>
@@ -1760,7 +1878,13 @@
     </w:p>
     <w:p>
       <w:r>
-        <w:t>Tout d’abord, il faut se connecter a notre serveur redis en indiquant le host, le port et le mot de passe.</w:t>
+        <w:t xml:space="preserve">Tout d’abord, il faut se connecter </w:t>
+      </w:r>
+      <w:r>
+        <w:t>à</w:t>
+      </w:r>
+      <w:r>
+        <w:t xml:space="preserve"> notre serveur redis en indiquant le host, le port et le mot de passe.</w:t>
       </w:r>
     </w:p>
     <w:p>
@@ -1850,7 +1974,13 @@
       </w:r>
       <w:proofErr w:type="spellEnd"/>
       <w:r>
-        <w:t xml:space="preserve"> pour pouvoir incrémenter l’occurrence des mot (clé).</w:t>
+        <w:t xml:space="preserve"> pour pouvoir incrémenter l’occurrence des mot</w:t>
+      </w:r>
+      <w:r>
+        <w:t>s</w:t>
+      </w:r>
+      <w:r>
+        <w:t xml:space="preserve"> (clé).</w:t>
       </w:r>
     </w:p>
     <w:p/>
@@ -1959,11 +2089,10 @@
         <w:rPr>
           <w:noProof/>
         </w:rPr>
-        <w:lastRenderedPageBreak/>
         <w:drawing>
-          <wp:inline distT="0" distB="0" distL="0" distR="0" wp14:anchorId="1F870C9E" wp14:editId="320DBDD0">
-            <wp:extent cx="5980870" cy="2568575"/>
-            <wp:effectExtent l="0" t="0" r="1270" b="3175"/>
+          <wp:inline distT="0" distB="0" distL="0" distR="0" wp14:anchorId="1F870C9E" wp14:editId="4EFFF431">
+            <wp:extent cx="4297680" cy="1845704"/>
+            <wp:effectExtent l="0" t="0" r="7620" b="2540"/>
             <wp:docPr id="1945401179" name="Image 4"/>
             <wp:cNvGraphicFramePr>
               <a:graphicFrameLocks xmlns:a="http://schemas.openxmlformats.org/drawingml/2006/main" noChangeAspect="1"/>
@@ -1978,7 +2107,7 @@
                     </pic:cNvPicPr>
                   </pic:nvPicPr>
                   <pic:blipFill>
-                    <a:blip r:embed="rId18">
+                    <a:blip r:embed="rId18" cstate="print">
                       <a:extLst>
                         <a:ext uri="{28A0092B-C50C-407E-A947-70E740481C1C}">
                           <a14:useLocalDpi xmlns:a14="http://schemas.microsoft.com/office/drawing/2010/main" val="0"/>
@@ -1993,7 +2122,7 @@
                   <pic:spPr bwMode="auto">
                     <a:xfrm>
                       <a:off x="0" y="0"/>
-                      <a:ext cx="6009733" cy="2580971"/>
+                      <a:ext cx="4334853" cy="1861668"/>
                     </a:xfrm>
                     <a:prstGeom prst="rect">
                       <a:avLst/>

</xml_diff>

<commit_message>
oublie de passer mon tp sous format pdf
</commit_message>
<xml_diff>
--- a/TP3.docx
+++ b/TP3.docx
@@ -438,7 +438,7 @@
       </w:pPr>
       <w:bookmarkStart w:id="0" w:name="_Toc157342321"/>
       <w:bookmarkStart w:id="1" w:name="_Toc157868312"/>
-      <w:bookmarkStart w:id="2" w:name="_Toc158280491"/>
+      <w:bookmarkStart w:id="2" w:name="_Toc158657545"/>
       <w:r>
         <w:rPr>
           <w:sz w:val="40"/>
@@ -490,7 +490,9 @@
               <w:tab w:val="right" w:leader="dot" w:pos="9062"/>
             </w:tabs>
             <w:rPr>
+              <w:rFonts w:eastAsiaTheme="minorEastAsia"/>
               <w:noProof/>
+              <w:lang w:eastAsia="fr-FR"/>
             </w:rPr>
           </w:pPr>
           <w:r>
@@ -502,7 +504,7 @@
           <w:r>
             <w:fldChar w:fldCharType="separate"/>
           </w:r>
-          <w:hyperlink w:anchor="_Toc158280491" w:history="1">
+          <w:hyperlink w:anchor="_Toc158657545" w:history="1">
             <w:r>
               <w:rPr>
                 <w:rStyle w:val="Lienhypertexte"/>
@@ -529,7 +531,7 @@
                 <w:noProof/>
                 <w:webHidden/>
               </w:rPr>
-              <w:instrText xml:space="preserve"> PAGEREF _Toc158280491 \h </w:instrText>
+              <w:instrText xml:space="preserve"> PAGEREF _Toc158657545 \h </w:instrText>
             </w:r>
             <w:r>
               <w:rPr>
@@ -567,10 +569,12 @@
               <w:tab w:val="right" w:leader="dot" w:pos="9062"/>
             </w:tabs>
             <w:rPr>
+              <w:rFonts w:eastAsiaTheme="minorEastAsia"/>
               <w:noProof/>
+              <w:lang w:eastAsia="fr-FR"/>
             </w:rPr>
           </w:pPr>
-          <w:hyperlink w:anchor="_Toc158280492" w:history="1">
+          <w:hyperlink w:anchor="_Toc158657546" w:history="1">
             <w:r>
               <w:rPr>
                 <w:rStyle w:val="Lienhypertexte"/>
@@ -597,7 +601,7 @@
                 <w:noProof/>
                 <w:webHidden/>
               </w:rPr>
-              <w:instrText xml:space="preserve"> PAGEREF _Toc158280492 \h </w:instrText>
+              <w:instrText xml:space="preserve"> PAGEREF _Toc158657546 \h </w:instrText>
             </w:r>
             <w:r>
               <w:rPr>
@@ -635,10 +639,12 @@
               <w:tab w:val="right" w:leader="dot" w:pos="9062"/>
             </w:tabs>
             <w:rPr>
+              <w:rFonts w:eastAsiaTheme="minorEastAsia"/>
               <w:noProof/>
+              <w:lang w:eastAsia="fr-FR"/>
             </w:rPr>
           </w:pPr>
-          <w:hyperlink w:anchor="_Toc158280493" w:history="1">
+          <w:hyperlink w:anchor="_Toc158657547" w:history="1">
             <w:r>
               <w:rPr>
                 <w:rStyle w:val="Lienhypertexte"/>
@@ -665,7 +671,7 @@
                 <w:noProof/>
                 <w:webHidden/>
               </w:rPr>
-              <w:instrText xml:space="preserve"> PAGEREF _Toc158280493 \h </w:instrText>
+              <w:instrText xml:space="preserve"> PAGEREF _Toc158657547 \h </w:instrText>
             </w:r>
             <w:r>
               <w:rPr>
@@ -685,7 +691,7 @@
                 <w:noProof/>
                 <w:webHidden/>
               </w:rPr>
-              <w:t>4</w:t>
+              <w:t>5</w:t>
             </w:r>
             <w:r>
               <w:rPr>
@@ -703,10 +709,12 @@
               <w:tab w:val="right" w:leader="dot" w:pos="9062"/>
             </w:tabs>
             <w:rPr>
+              <w:rFonts w:eastAsiaTheme="minorEastAsia"/>
               <w:noProof/>
+              <w:lang w:eastAsia="fr-FR"/>
             </w:rPr>
           </w:pPr>
-          <w:hyperlink w:anchor="_Toc158280494" w:history="1">
+          <w:hyperlink w:anchor="_Toc158657548" w:history="1">
             <w:r>
               <w:rPr>
                 <w:rStyle w:val="Lienhypertexte"/>
@@ -733,7 +741,7 @@
                 <w:noProof/>
                 <w:webHidden/>
               </w:rPr>
-              <w:instrText xml:space="preserve"> PAGEREF _Toc158280494 \h </w:instrText>
+              <w:instrText xml:space="preserve"> PAGEREF _Toc158657548 \h </w:instrText>
             </w:r>
             <w:r>
               <w:rPr>
@@ -753,7 +761,7 @@
                 <w:noProof/>
                 <w:webHidden/>
               </w:rPr>
-              <w:t>5</w:t>
+              <w:t>7</w:t>
             </w:r>
             <w:r>
               <w:rPr>
@@ -804,46 +812,30 @@
         <w:pStyle w:val="Titre1"/>
         <w:jc w:val="center"/>
       </w:pPr>
-      <w:bookmarkStart w:id="3" w:name="_Toc158280492"/>
+      <w:bookmarkStart w:id="3" w:name="_Toc158657546"/>
       <w:r>
         <w:lastRenderedPageBreak/>
         <w:t>Étape 1 – « Vive les petits producteurs »</w:t>
       </w:r>
       <w:bookmarkEnd w:id="3"/>
     </w:p>
-    <w:p/>
-    <w:p>
-      <w:r>
-        <w:t xml:space="preserve">Pour l’étape 1, j’ai créé une nouvelle fonction </w:t>
-      </w:r>
-      <w:proofErr w:type="spellStart"/>
-      <w:r>
-        <w:t>getNumberWorld</w:t>
-      </w:r>
-      <w:proofErr w:type="spellEnd"/>
-      <w:r>
-        <w:t>() dans le fichier config.js permettant de retourner le nombre de mots, le nombre de mots est une variable déclarée dans le fichier .</w:t>
-      </w:r>
-      <w:proofErr w:type="spellStart"/>
-      <w:r>
-        <w:t>env</w:t>
-      </w:r>
-      <w:proofErr w:type="spellEnd"/>
-      <w:r>
-        <w:t xml:space="preserve"> qu’on peut récupérer à l’aide du module </w:t>
-      </w:r>
-      <w:proofErr w:type="spellStart"/>
-      <w:r>
-        <w:t>dotenv</w:t>
-      </w:r>
-      <w:proofErr w:type="spellEnd"/>
-      <w:r>
-        <w:t xml:space="preserve"> à partir de process.</w:t>
+    <w:p>
+      <w:pPr>
+        <w:jc w:val="both"/>
+      </w:pPr>
+    </w:p>
+    <w:p>
+      <w:pPr>
+        <w:jc w:val="both"/>
+      </w:pPr>
+      <w:r>
+        <w:t>Pour l’étape 1, j’ai créé une nouvelle fonction getNumberWorld() dans le fichier config.js permettant de retourner le nombre de mots, le nombre de mots est une variable déclarée dans le fichier .env qu’on peut récupérer à l’aide du module dotenv à partir de process.</w:t>
       </w:r>
     </w:p>
     <w:p>
       <w:pPr>
         <w:keepNext/>
+        <w:jc w:val="both"/>
       </w:pPr>
       <w:r>
         <w:rPr>
@@ -889,6 +881,7 @@
     <w:p>
       <w:pPr>
         <w:pStyle w:val="Lgende"/>
+        <w:jc w:val="both"/>
       </w:pPr>
       <w:r>
         <w:t xml:space="preserve">Figure </w:t>
@@ -916,37 +909,17 @@
       </w:r>
     </w:p>
     <w:p>
-      <w:r>
-        <w:t>J’ai ensuite ajouté les configurations nécessaires dans le fichier .</w:t>
-      </w:r>
-      <w:proofErr w:type="spellStart"/>
-      <w:r>
-        <w:t>env</w:t>
-      </w:r>
-      <w:proofErr w:type="spellEnd"/>
-      <w:r>
-        <w:t xml:space="preserve"> pour la configuration de redPanda en fonction des valeurs présent dans le </w:t>
-      </w:r>
-      <w:proofErr w:type="spellStart"/>
-      <w:r>
-        <w:t>readfile</w:t>
-      </w:r>
-      <w:proofErr w:type="spellEnd"/>
-      <w:r>
-        <w:t xml:space="preserve">, avec le host </w:t>
-      </w:r>
-      <w:proofErr w:type="spellStart"/>
-      <w:r>
-        <w:t>ip</w:t>
-      </w:r>
-      <w:proofErr w:type="spellEnd"/>
-      <w:r>
-        <w:t xml:space="preserve"> et le nom du topic.</w:t>
+      <w:pPr>
+        <w:jc w:val="both"/>
+      </w:pPr>
+      <w:r>
+        <w:t>J’ai ensuite ajouté les configurations nécessaires dans le fichier .env pour la configuration de redPanda en fonction des valeurs présent dans le readfile, avec le host ip et le nom du topic.</w:t>
       </w:r>
     </w:p>
     <w:p>
       <w:pPr>
         <w:keepNext/>
+        <w:jc w:val="both"/>
       </w:pPr>
       <w:r>
         <w:rPr>
@@ -992,6 +965,7 @@
     <w:p>
       <w:pPr>
         <w:pStyle w:val="Lgende"/>
+        <w:jc w:val="both"/>
       </w:pPr>
       <w:r>
         <w:t xml:space="preserve">Figure </w:t>
@@ -1019,27 +993,14 @@
       </w:r>
     </w:p>
     <w:p>
+      <w:pPr>
+        <w:jc w:val="both"/>
+      </w:pPr>
       <w:r>
         <w:t xml:space="preserve">J’ai construit mon conteneur avec la commande suivante </w:t>
       </w:r>
       <w:r>
-        <w:t xml:space="preserve">docker build --tag </w:t>
-      </w:r>
-      <w:proofErr w:type="spellStart"/>
-      <w:r>
-        <w:t>red</w:t>
-      </w:r>
-      <w:proofErr w:type="spellEnd"/>
-      <w:r>
-        <w:t>-panda-</w:t>
-      </w:r>
-      <w:proofErr w:type="spellStart"/>
-      <w:r>
-        <w:t>producer</w:t>
-      </w:r>
-      <w:proofErr w:type="spellEnd"/>
-      <w:r>
-        <w:t xml:space="preserve">  .</w:t>
+        <w:t>docker build --tag red-panda-producer  .</w:t>
       </w:r>
       <w:r>
         <w:t xml:space="preserve"> et j’ai</w:t>
@@ -1054,74 +1015,16 @@
         <w:t>avec la commande</w:t>
       </w:r>
       <w:r>
-        <w:t xml:space="preserve"> docker run -d --</w:t>
-      </w:r>
-      <w:proofErr w:type="spellStart"/>
-      <w:r>
-        <w:t>name</w:t>
-      </w:r>
-      <w:proofErr w:type="spellEnd"/>
-      <w:r>
-        <w:t xml:space="preserve"> RedPanda-Producer --volume=C:/TP_NODEJS/TP3/prod-</w:t>
-      </w:r>
-      <w:proofErr w:type="spellStart"/>
-      <w:r>
-        <w:t>red</w:t>
-      </w:r>
-      <w:proofErr w:type="spellEnd"/>
-      <w:r>
-        <w:t>-panda/.</w:t>
-      </w:r>
-      <w:proofErr w:type="spellStart"/>
-      <w:r>
-        <w:t>env</w:t>
-      </w:r>
-      <w:proofErr w:type="spellEnd"/>
-      <w:r>
-        <w:t>:/home/</w:t>
-      </w:r>
-      <w:proofErr w:type="spellStart"/>
-      <w:r>
-        <w:t>node</w:t>
-      </w:r>
-      <w:proofErr w:type="spellEnd"/>
-      <w:r>
-        <w:t>/app/.</w:t>
-      </w:r>
-      <w:proofErr w:type="spellStart"/>
-      <w:r>
-        <w:t>env</w:t>
-      </w:r>
-      <w:proofErr w:type="spellEnd"/>
-      <w:r>
-        <w:t xml:space="preserve"> --network=redpanda-</w:t>
-      </w:r>
-      <w:proofErr w:type="spellStart"/>
-      <w:r>
-        <w:t>quickstart_redpanda_network</w:t>
-      </w:r>
-      <w:proofErr w:type="spellEnd"/>
-      <w:r>
-        <w:t xml:space="preserve"> </w:t>
-      </w:r>
-      <w:proofErr w:type="spellStart"/>
-      <w:r>
-        <w:t>red</w:t>
-      </w:r>
-      <w:proofErr w:type="spellEnd"/>
-      <w:r>
-        <w:t>-panda-</w:t>
-      </w:r>
-      <w:proofErr w:type="spellStart"/>
-      <w:r>
-        <w:t>producer</w:t>
-      </w:r>
-      <w:proofErr w:type="spellEnd"/>
+        <w:t xml:space="preserve"> docker run -d --name RedPanda-Producer --volume=C:/TP_NODEJS/TP3/prod-red-panda/.env:/home/node/app/.env --network=redpanda-quickstart_redpanda_network red-panda-producer</w:t>
+      </w:r>
       <w:r>
         <w:t xml:space="preserve">. </w:t>
       </w:r>
     </w:p>
     <w:p>
+      <w:pPr>
+        <w:jc w:val="both"/>
+      </w:pPr>
       <w:r>
         <w:t>J’ai pu créer mon topic avec mes enregistrement</w:t>
       </w:r>
@@ -1135,6 +1038,7 @@
     <w:p>
       <w:pPr>
         <w:keepNext/>
+        <w:jc w:val="both"/>
       </w:pPr>
       <w:r>
         <w:rPr>
@@ -1191,6 +1095,7 @@
     <w:p>
       <w:pPr>
         <w:pStyle w:val="Lgende"/>
+        <w:jc w:val="both"/>
       </w:pPr>
       <w:r>
         <w:t xml:space="preserve">Figure </w:t>
@@ -1218,6 +1123,9 @@
       </w:r>
     </w:p>
     <w:p>
+      <w:pPr>
+        <w:jc w:val="both"/>
+      </w:pPr>
       <w:r>
         <w:t>On peut également visualiser mes enregistrement</w:t>
       </w:r>
@@ -1231,6 +1139,7 @@
     <w:p>
       <w:pPr>
         <w:keepNext/>
+        <w:jc w:val="both"/>
       </w:pPr>
       <w:r>
         <w:rPr>
@@ -1286,6 +1195,7 @@
     <w:p>
       <w:pPr>
         <w:pStyle w:val="Lgende"/>
+        <w:jc w:val="both"/>
       </w:pPr>
       <w:r>
         <w:t xml:space="preserve">Figure </w:t>
@@ -1314,6 +1224,14 @@
     </w:p>
     <w:p>
       <w:pPr>
+        <w:jc w:val="both"/>
+      </w:pPr>
+      <w:r>
+        <w:t>Avec cette étape, j’ai pu comprendre comment fonctionne le serveur RedPanda particulièrement au niveau du producteur en analysant le code fourni ainsi qu’en le démarrant avec les différentes commandes.</w:t>
+      </w:r>
+    </w:p>
+    <w:p>
+      <w:pPr>
         <w:pStyle w:val="Titre1"/>
         <w:jc w:val="center"/>
       </w:pPr>
@@ -1323,7 +1241,6 @@
         <w:pStyle w:val="Titre1"/>
         <w:jc w:val="center"/>
       </w:pPr>
-      <w:bookmarkStart w:id="4" w:name="_Toc158280493"/>
     </w:p>
     <w:p>
       <w:pPr>
@@ -1343,17 +1260,13 @@
         <w:jc w:val="center"/>
       </w:pPr>
     </w:p>
+    <w:p/>
     <w:p>
       <w:pPr>
         <w:pStyle w:val="Titre1"/>
-      </w:pPr>
-    </w:p>
-    <w:p/>
-    <w:p>
-      <w:pPr>
-        <w:pStyle w:val="Titre1"/>
-        <w:jc w:val="center"/>
-      </w:pPr>
+        <w:jc w:val="center"/>
+      </w:pPr>
+      <w:bookmarkStart w:id="4" w:name="_Toc158657547"/>
       <w:r>
         <w:lastRenderedPageBreak/>
         <w:t>Étape 2 – Star de Cinéma : « 26l / 100 km » - Qui suis-je ?</w:t>
@@ -1362,6 +1275,9 @@
     </w:p>
     <w:p/>
     <w:p>
+      <w:pPr>
+        <w:jc w:val="both"/>
+      </w:pPr>
       <w:r>
         <w:t>Pour l’étape 2, j’ai me suis connecté au serveur redpanda au port 19092.</w:t>
       </w:r>
@@ -1369,6 +1285,7 @@
     <w:p>
       <w:pPr>
         <w:keepNext/>
+        <w:jc w:val="both"/>
       </w:pPr>
       <w:r>
         <w:rPr>
@@ -1414,6 +1331,7 @@
     <w:p>
       <w:pPr>
         <w:pStyle w:val="Lgende"/>
+        <w:jc w:val="both"/>
       </w:pPr>
       <w:r>
         <w:t xml:space="preserve">Figure </w:t>
@@ -1441,21 +1359,17 @@
       </w:r>
     </w:p>
     <w:p>
-      <w:r>
-        <w:t xml:space="preserve">Ensuite, j’ai créé une fonction </w:t>
-      </w:r>
-      <w:proofErr w:type="spellStart"/>
-      <w:r>
-        <w:t>consommeur</w:t>
-      </w:r>
-      <w:proofErr w:type="spellEnd"/>
-      <w:r>
-        <w:t xml:space="preserve">() qui permet de se connecter à mon topic et d’afficher l’ensemble des enregistrement de ces topic. </w:t>
+      <w:pPr>
+        <w:jc w:val="both"/>
+      </w:pPr>
+      <w:r>
+        <w:t xml:space="preserve">Ensuite, j’ai créé une fonction consommeur() qui permet de se connecter à mon topic et d’afficher l’ensemble des enregistrement de ces topic. </w:t>
       </w:r>
     </w:p>
     <w:p>
       <w:pPr>
         <w:keepNext/>
+        <w:jc w:val="both"/>
       </w:pPr>
       <w:r>
         <w:rPr>
@@ -1511,6 +1425,7 @@
     <w:p>
       <w:pPr>
         <w:pStyle w:val="Lgende"/>
+        <w:jc w:val="both"/>
       </w:pPr>
       <w:r>
         <w:t xml:space="preserve">Figure </w:t>
@@ -1534,18 +1449,13 @@
         <w:fldChar w:fldCharType="end"/>
       </w:r>
       <w:r>
-        <w:t xml:space="preserve"> : Fonction </w:t>
-      </w:r>
-      <w:proofErr w:type="spellStart"/>
-      <w:r>
-        <w:t>Consommeur</w:t>
-      </w:r>
-      <w:proofErr w:type="spellEnd"/>
-      <w:r>
-        <w:t>()</w:t>
-      </w:r>
-    </w:p>
-    <w:p>
+        <w:t xml:space="preserve"> : Fonction Consommeur()</w:t>
+      </w:r>
+    </w:p>
+    <w:p>
+      <w:pPr>
+        <w:jc w:val="both"/>
+      </w:pPr>
       <w:r>
         <w:t>J’ai également réalis</w:t>
       </w:r>
@@ -1556,39 +1466,22 @@
         <w:t xml:space="preserve"> une fonction getDate() permettant de transformer le timestamp sous format de date et de changer le format de la date avec le format suivant </w:t>
       </w:r>
       <w:r>
-        <w:t>dd/mm/</w:t>
-      </w:r>
-      <w:proofErr w:type="spellStart"/>
-      <w:r>
-        <w:t>aaaa</w:t>
-      </w:r>
-      <w:proofErr w:type="spellEnd"/>
-      <w:r>
-        <w:t xml:space="preserve"> à </w:t>
-      </w:r>
-      <w:proofErr w:type="spellStart"/>
-      <w:r>
-        <w:t>hh</w:t>
-      </w:r>
-      <w:proofErr w:type="spellEnd"/>
-      <w:r>
-        <w:t xml:space="preserve"> :</w:t>
+        <w:t>dd/mm/aaaa à hh :</w:t>
       </w:r>
       <w:r>
         <w:t xml:space="preserve"> </w:t>
       </w:r>
-      <w:proofErr w:type="spellStart"/>
       <w:r>
         <w:t>mm</w:t>
       </w:r>
       <w:r>
         <w:t>.</w:t>
       </w:r>
-      <w:proofErr w:type="spellEnd"/>
     </w:p>
     <w:p>
       <w:pPr>
         <w:keepNext/>
+        <w:jc w:val="both"/>
       </w:pPr>
       <w:r>
         <w:rPr>
@@ -1634,6 +1527,7 @@
     <w:p>
       <w:pPr>
         <w:pStyle w:val="Lgende"/>
+        <w:jc w:val="both"/>
       </w:pPr>
       <w:r>
         <w:t xml:space="preserve">Figure </w:t>
@@ -1661,6 +1555,9 @@
       </w:r>
     </w:p>
     <w:p>
+      <w:pPr>
+        <w:jc w:val="both"/>
+      </w:pPr>
       <w:r>
         <w:t>On peut ensuite lancer le serveur afin d’apercevoir le message que nous affiche la console.</w:t>
       </w:r>
@@ -1668,6 +1565,7 @@
     <w:p>
       <w:pPr>
         <w:keepNext/>
+        <w:jc w:val="both"/>
       </w:pPr>
       <w:r>
         <w:rPr>
@@ -1724,6 +1622,7 @@
     <w:p>
       <w:pPr>
         <w:pStyle w:val="Lgende"/>
+        <w:jc w:val="both"/>
       </w:pPr>
       <w:r>
         <w:t xml:space="preserve">Figure </w:t>
@@ -1750,13 +1649,16 @@
         <w:t xml:space="preserve"> : Résultat console de la fonction consommateur</w:t>
       </w:r>
     </w:p>
-    <w:p/>
+    <w:p>
+      <w:r>
+        <w:t>Au cours de cette étape, j’ai pu apprendre à créer mon propre consommateur avec la fonction consumer en indiquant le nom de mon topic afin de pouvoir le contenu produit par la production et l’affiché via une console.log. De plus, cette étape, m’a permis de comprendre comment transformer un timestamp sous format de date et de changer sa forme sous la forme que je souhaite.</w:t>
+      </w:r>
+    </w:p>
     <w:p>
       <w:pPr>
         <w:pStyle w:val="Titre1"/>
         <w:jc w:val="center"/>
       </w:pPr>
-      <w:bookmarkStart w:id="5" w:name="_Toc158280494"/>
     </w:p>
     <w:p>
       <w:pPr>
@@ -1830,34 +1732,25 @@
         <w:jc w:val="center"/>
       </w:pPr>
     </w:p>
+    <w:p/>
     <w:p>
       <w:pPr>
         <w:pStyle w:val="Titre1"/>
-      </w:pPr>
-    </w:p>
-    <w:p/>
-    <w:p>
-      <w:pPr>
-        <w:pStyle w:val="Titre1"/>
-        <w:jc w:val="center"/>
-      </w:pPr>
+        <w:jc w:val="center"/>
+      </w:pPr>
+      <w:bookmarkStart w:id="5" w:name="_Toc158657548"/>
       <w:r>
         <w:lastRenderedPageBreak/>
-        <w:t xml:space="preserve">Étape 3 –« Are </w:t>
-      </w:r>
-      <w:proofErr w:type="spellStart"/>
-      <w:r>
-        <w:t>you</w:t>
-      </w:r>
-      <w:proofErr w:type="spellEnd"/>
-      <w:r>
-        <w:t xml:space="preserve"> Redis »?</w:t>
+        <w:t>Étape 3 –« Are you Redis »?</w:t>
       </w:r>
       <w:bookmarkEnd w:id="5"/>
     </w:p>
     <w:p/>
     <w:p/>
     <w:p>
+      <w:pPr>
+        <w:jc w:val="both"/>
+      </w:pPr>
       <w:r>
         <w:t>Pour l’étape 3, j’ai découp</w:t>
       </w:r>
@@ -1865,18 +1758,16 @@
         <w:t>é</w:t>
       </w:r>
       <w:r>
-        <w:t xml:space="preserve"> le message qu’obtient le consommateur et je le découpe sous format de mot afin de pouvoir exécuter la fonction </w:t>
-      </w:r>
-      <w:proofErr w:type="spellStart"/>
-      <w:r>
-        <w:t>incr</w:t>
-      </w:r>
-      <w:proofErr w:type="spellEnd"/>
+        <w:t xml:space="preserve"> le message qu’obtient le consommateur et je le découpe sous format de mot afin de pouvoir exécuter la fonction incr</w:t>
+      </w:r>
       <w:r>
         <w:t xml:space="preserve"> de la bibliothèque redis sur chacun des mots que le consommateur obtient. </w:t>
       </w:r>
     </w:p>
     <w:p>
+      <w:pPr>
+        <w:jc w:val="both"/>
+      </w:pPr>
       <w:r>
         <w:t xml:space="preserve">Tout d’abord, il faut se connecter </w:t>
       </w:r>
@@ -1890,6 +1781,7 @@
     <w:p>
       <w:pPr>
         <w:keepNext/>
+        <w:jc w:val="both"/>
       </w:pPr>
       <w:r>
         <w:t xml:space="preserve"> </w:t>
@@ -1938,6 +1830,7 @@
     <w:p>
       <w:pPr>
         <w:pStyle w:val="Lgende"/>
+        <w:jc w:val="both"/>
       </w:pPr>
       <w:r>
         <w:t xml:space="preserve">Figure </w:t>
@@ -1965,16 +1858,11 @@
       </w:r>
     </w:p>
     <w:p>
-      <w:r>
-        <w:t xml:space="preserve">Ensuite dans la fonction connexion du Consommer, je transforme le message sous format json afin de pouvoir découper ce message sous format de mot grâce à la fonction split() et pour chaque mot, j’utilise la fonction </w:t>
-      </w:r>
-      <w:proofErr w:type="spellStart"/>
-      <w:r>
-        <w:t>incr</w:t>
-      </w:r>
-      <w:proofErr w:type="spellEnd"/>
-      <w:r>
-        <w:t xml:space="preserve"> pour pouvoir incrémenter l’occurrence des mot</w:t>
+      <w:pPr>
+        <w:jc w:val="both"/>
+      </w:pPr>
+      <w:r>
+        <w:t>Ensuite dans la fonction connexion du Consommer, je transforme le message sous format json afin de pouvoir découper ce message sous format de mot grâce à la fonction split() et pour chaque mot, j’utilise la fonction incr pour pouvoir incrémenter l’occurrence des mot</w:t>
       </w:r>
       <w:r>
         <w:t>s</w:t>
@@ -1983,10 +1871,15 @@
         <w:t xml:space="preserve"> (clé).</w:t>
       </w:r>
     </w:p>
-    <w:p/>
+    <w:p>
+      <w:pPr>
+        <w:jc w:val="both"/>
+      </w:pPr>
+    </w:p>
     <w:p>
       <w:pPr>
         <w:keepNext/>
+        <w:jc w:val="both"/>
       </w:pPr>
       <w:r>
         <w:rPr>
@@ -2042,6 +1935,7 @@
     <w:p>
       <w:pPr>
         <w:pStyle w:val="Lgende"/>
+        <w:jc w:val="both"/>
       </w:pPr>
       <w:r>
         <w:t xml:space="preserve">Figure </w:t>
@@ -2069,21 +1963,17 @@
       </w:r>
     </w:p>
     <w:p>
-      <w:r>
-        <w:t xml:space="preserve">On peut ensuite, lancer le serveur et consulter les résultats de la fonction </w:t>
-      </w:r>
-      <w:proofErr w:type="spellStart"/>
-      <w:r>
-        <w:t>consommeur</w:t>
-      </w:r>
-      <w:proofErr w:type="spellEnd"/>
-      <w:r>
-        <w:t>() sur le site web React.</w:t>
+      <w:pPr>
+        <w:jc w:val="both"/>
+      </w:pPr>
+      <w:r>
+        <w:t>On peut ensuite, lancer le serveur et consulter les résultats de la fonction consommeur() sur le site web React.</w:t>
       </w:r>
     </w:p>
     <w:p>
       <w:pPr>
         <w:keepNext/>
+        <w:jc w:val="both"/>
       </w:pPr>
       <w:r>
         <w:rPr>
@@ -2139,6 +2029,7 @@
     <w:p>
       <w:pPr>
         <w:pStyle w:val="Lgende"/>
+        <w:jc w:val="both"/>
       </w:pPr>
       <w:r>
         <w:t xml:space="preserve">Figure </w:t>
@@ -2163,6 +2054,21 @@
       </w:r>
       <w:r>
         <w:t xml:space="preserve"> : Page React (pour pouvoir consulter les résultats de l'opération INCR de redis)</w:t>
+      </w:r>
+    </w:p>
+    <w:p>
+      <w:pPr>
+        <w:jc w:val="both"/>
+      </w:pPr>
+      <w:r>
+        <w:lastRenderedPageBreak/>
+        <w:t>Pour cette dernière étape, j’ai appris à me connecter à mon serveur redis et j’ai compris comment utiliser la fonction inc proposé</w:t>
+      </w:r>
+      <w:r>
+        <w:t>e</w:t>
+      </w:r>
+      <w:r>
+        <w:t xml:space="preserve"> par le module redis.</w:t>
       </w:r>
     </w:p>
     <w:sectPr>

</xml_diff>